<commit_message>
💾 Update generated files
</commit_message>
<xml_diff>
--- a/reports/0_joueur.docx
+++ b/reports/0_joueur.docx
@@ -7319,143 +7319,7 @@
         <w:rPr>
           <w:sz w:val="26"/>
         </w:rPr>
-        <w:t>Wyatt Johnston: 4</w:t>
-      </w:r>
-    </w:p>
-    <w:p>
-      <w:pPr>
-        <w:pStyle w:val="ListBullet"/>
-      </w:pPr>
-      <w:r>
-        <w:t>2022: 0.05</w:t>
-      </w:r>
-    </w:p>
-    <w:p>
-      <w:pPr>
-        <w:pStyle w:val="ListBullet"/>
-      </w:pPr>
-      <w:r>
-        <w:t>2023: 0.12</w:t>
-      </w:r>
-    </w:p>
-    <w:p>
-      <w:pPr>
-        <w:pStyle w:val="ListBullet"/>
-      </w:pPr>
-      <w:r>
-        <w:t>2024: 0.07</w:t>
-      </w:r>
-    </w:p>
-    <w:p>
-      <w:pPr>
-        <w:pStyle w:val="ListBullet"/>
-      </w:pPr>
-      <w:r>
-        <w:t>2025: 0.00</w:t>
-      </w:r>
-    </w:p>
-    <w:p>
-      <w:r>
-        <w:rPr>
-          <w:sz w:val="26"/>
-        </w:rPr>
-        <w:t>Alexander Petrovic: 4</w:t>
-      </w:r>
-    </w:p>
-    <w:p>
-      <w:pPr>
-        <w:pStyle w:val="ListBullet"/>
-      </w:pPr>
-      <w:r>
-        <w:t>2022: 0.00</w:t>
-      </w:r>
-    </w:p>
-    <w:p>
-      <w:pPr>
-        <w:pStyle w:val="ListBullet"/>
-      </w:pPr>
-      <w:r>
-        <w:t>2023: 0.00</w:t>
-      </w:r>
-    </w:p>
-    <w:p>
-      <w:pPr>
-        <w:pStyle w:val="ListBullet"/>
-      </w:pPr>
-      <w:r>
-        <w:t>2024: 0.00</w:t>
-      </w:r>
-    </w:p>
-    <w:p>
-      <w:pPr>
-        <w:pStyle w:val="ListBullet"/>
-      </w:pPr>
-      <w:r>
-        <w:t>2025: 0.00</w:t>
-      </w:r>
-    </w:p>
-    <w:p>
-      <w:r>
-        <w:rPr>
-          <w:sz w:val="26"/>
-        </w:rPr>
-        <w:t>Esa Lindell: 4</w:t>
-      </w:r>
-    </w:p>
-    <w:p>
-      <w:pPr>
-        <w:pStyle w:val="ListBullet"/>
-      </w:pPr>
-      <w:r>
-        <w:t>2022: 0.00</w:t>
-      </w:r>
-    </w:p>
-    <w:p>
-      <w:pPr>
-        <w:pStyle w:val="ListBullet"/>
-      </w:pPr>
-      <w:r>
-        <w:t>2023: 0.00</w:t>
-      </w:r>
-    </w:p>
-    <w:p>
-      <w:pPr>
-        <w:pStyle w:val="ListBullet"/>
-      </w:pPr>
-      <w:r>
-        <w:t>2024: 0.00</w:t>
-      </w:r>
-    </w:p>
-    <w:p>
-      <w:pPr>
-        <w:pStyle w:val="ListBullet"/>
-      </w:pPr>
-      <w:r>
-        <w:t>2025: 0.00</w:t>
-      </w:r>
-    </w:p>
-    <w:p>
-      <w:r>
-        <w:rPr>
-          <w:sz w:val="26"/>
-        </w:rPr>
-        <w:t>Sam Steel: 7</w:t>
-      </w:r>
-    </w:p>
-    <w:p>
-      <w:pPr>
-        <w:pStyle w:val="ListBullet"/>
-      </w:pPr>
-      <w:r>
-        <w:t>2022: 0.00</w:t>
-      </w:r>
-    </w:p>
-    <w:p>
-      <w:pPr>
-        <w:pStyle w:val="ListBullet"/>
-      </w:pPr>
-      <w:r>
-        <w:t>2023: 0.00</w:t>
+        <w:t>Wyatt Johnston: 0</w:t>
       </w:r>
     </w:p>
     <w:p>
@@ -7467,47 +7331,7 @@
           <w:b/>
           <w:color w:val="FF0000"/>
         </w:rPr>
-        <w:t>2024: 0.20</w:t>
-      </w:r>
-    </w:p>
-    <w:p>
-      <w:pPr>
-        <w:pStyle w:val="ListBullet"/>
-      </w:pPr>
-      <w:r>
-        <w:t>2025: 0.00</w:t>
-      </w:r>
-    </w:p>
-    <w:p>
-      <w:r>
-        <w:rPr>
-          <w:sz w:val="26"/>
-        </w:rPr>
-        <w:t>Tyler Seguin: 3</w:t>
-      </w:r>
-    </w:p>
-    <w:p>
-      <w:pPr>
-        <w:pStyle w:val="ListBullet"/>
-      </w:pPr>
-      <w:r>
-        <w:t>2022: 0.06</w:t>
-      </w:r>
-    </w:p>
-    <w:p>
-      <w:pPr>
-        <w:pStyle w:val="ListBullet"/>
-      </w:pPr>
-      <w:r>
-        <w:t>2023: 0.10</w:t>
-      </w:r>
-    </w:p>
-    <w:p>
-      <w:pPr>
-        <w:pStyle w:val="ListBullet"/>
-      </w:pPr>
-      <w:r>
-        <w:t>2024: 0.00</w:t>
+        <w:t>2022: 0.41</w:t>
       </w:r>
     </w:p>
     <w:p>
@@ -7519,23 +7343,7 @@
           <w:b/>
           <w:color w:val="FF0000"/>
         </w:rPr>
-        <w:t>2025: 0.33</w:t>
-      </w:r>
-    </w:p>
-    <w:p>
-      <w:r>
-        <w:rPr>
-          <w:sz w:val="26"/>
-        </w:rPr>
-        <w:t>Colin Blackwell: 1</w:t>
-      </w:r>
-    </w:p>
-    <w:p>
-      <w:pPr>
-        <w:pStyle w:val="ListBullet"/>
-      </w:pPr>
-      <w:r>
-        <w:t>2022: 0.00</w:t>
+        <w:t>2023: 0.28</w:t>
       </w:r>
     </w:p>
     <w:p>
@@ -7547,7 +7355,7 @@
           <w:b/>
           <w:color w:val="FF0000"/>
         </w:rPr>
-        <w:t>2023: 0.25</w:t>
+        <w:t>2024: 0.46</w:t>
       </w:r>
     </w:p>
     <w:p>
@@ -7559,23 +7367,199 @@
           <w:b/>
           <w:color w:val="FF0000"/>
         </w:rPr>
-        <w:t>2024: 0.20</w:t>
-      </w:r>
-    </w:p>
-    <w:p>
-      <w:pPr>
-        <w:pStyle w:val="ListBullet"/>
-      </w:pPr>
-      <w:r>
-        <w:t>2025: 0.00</w:t>
-      </w:r>
-    </w:p>
-    <w:p>
-      <w:r>
-        <w:rPr>
-          <w:sz w:val="26"/>
-        </w:rPr>
-        <w:t>Mikko Rantanen: 1</w:t>
+        <w:t>2025: 0.30</w:t>
+      </w:r>
+    </w:p>
+    <w:p>
+      <w:r>
+        <w:rPr>
+          <w:sz w:val="26"/>
+        </w:rPr>
+        <w:t>Alexander Petrovic: 5</w:t>
+      </w:r>
+    </w:p>
+    <w:p>
+      <w:pPr>
+        <w:pStyle w:val="ListBullet"/>
+      </w:pPr>
+      <w:r>
+        <w:t>2022: 0.00</w:t>
+      </w:r>
+    </w:p>
+    <w:p>
+      <w:pPr>
+        <w:pStyle w:val="ListBullet"/>
+      </w:pPr>
+      <w:r>
+        <w:t>2023: 0.00</w:t>
+      </w:r>
+    </w:p>
+    <w:p>
+      <w:pPr>
+        <w:pStyle w:val="ListBullet"/>
+      </w:pPr>
+      <w:r>
+        <w:t>2024: 0.00</w:t>
+      </w:r>
+    </w:p>
+    <w:p>
+      <w:pPr>
+        <w:pStyle w:val="ListBullet"/>
+      </w:pPr>
+      <w:r>
+        <w:t>2025: 0.00</w:t>
+      </w:r>
+    </w:p>
+    <w:p>
+      <w:r>
+        <w:rPr>
+          <w:sz w:val="26"/>
+        </w:rPr>
+        <w:t>Esa Lindell: 5</w:t>
+      </w:r>
+    </w:p>
+    <w:p>
+      <w:pPr>
+        <w:pStyle w:val="ListBullet"/>
+      </w:pPr>
+      <w:r>
+        <w:t>2022: 0.14</w:t>
+      </w:r>
+    </w:p>
+    <w:p>
+      <w:pPr>
+        <w:pStyle w:val="ListBullet"/>
+      </w:pPr>
+      <w:r>
+        <w:t>2023: 0.00</w:t>
+      </w:r>
+    </w:p>
+    <w:p>
+      <w:pPr>
+        <w:pStyle w:val="ListBullet"/>
+      </w:pPr>
+      <w:r>
+        <w:t>2024: 0.00</w:t>
+      </w:r>
+    </w:p>
+    <w:p>
+      <w:pPr>
+        <w:pStyle w:val="ListBullet"/>
+      </w:pPr>
+      <w:r>
+        <w:t>2025: 0.00</w:t>
+      </w:r>
+    </w:p>
+    <w:p>
+      <w:r>
+        <w:rPr>
+          <w:sz w:val="26"/>
+        </w:rPr>
+        <w:t>Sam Steel: 0</w:t>
+      </w:r>
+    </w:p>
+    <w:p>
+      <w:pPr>
+        <w:pStyle w:val="ListBullet"/>
+      </w:pPr>
+      <w:r>
+        <w:t>2022: 0.11</w:t>
+      </w:r>
+    </w:p>
+    <w:p>
+      <w:pPr>
+        <w:pStyle w:val="ListBullet"/>
+      </w:pPr>
+      <w:r>
+        <w:t>2023: 0.00</w:t>
+      </w:r>
+    </w:p>
+    <w:p>
+      <w:pPr>
+        <w:pStyle w:val="ListBullet"/>
+      </w:pPr>
+      <w:r>
+        <w:t>2024: 0.00</w:t>
+      </w:r>
+    </w:p>
+    <w:p>
+      <w:pPr>
+        <w:pStyle w:val="ListBullet"/>
+      </w:pPr>
+      <w:r>
+        <w:t>2025: 0.00</w:t>
+      </w:r>
+    </w:p>
+    <w:p>
+      <w:r>
+        <w:rPr>
+          <w:sz w:val="26"/>
+        </w:rPr>
+        <w:t>Tyler Seguin: 4</w:t>
+      </w:r>
+    </w:p>
+    <w:p>
+      <w:pPr>
+        <w:pStyle w:val="ListBullet"/>
+      </w:pPr>
+      <w:r>
+        <w:t>2022: 0.06</w:t>
+      </w:r>
+    </w:p>
+    <w:p>
+      <w:pPr>
+        <w:pStyle w:val="ListBullet"/>
+      </w:pPr>
+      <w:r>
+        <w:t>2023: 0.05</w:t>
+      </w:r>
+    </w:p>
+    <w:p>
+      <w:pPr>
+        <w:pStyle w:val="ListBullet"/>
+      </w:pPr>
+      <w:r>
+        <w:t>2024: 0.00</w:t>
+      </w:r>
+    </w:p>
+    <w:p>
+      <w:pPr>
+        <w:pStyle w:val="ListBullet"/>
+      </w:pPr>
+      <w:r>
+        <w:t>2025: 0.17</w:t>
+      </w:r>
+    </w:p>
+    <w:p>
+      <w:r>
+        <w:rPr>
+          <w:sz w:val="26"/>
+        </w:rPr>
+        <w:t>Colin Blackwell: 2</w:t>
+      </w:r>
+    </w:p>
+    <w:p>
+      <w:pPr>
+        <w:pStyle w:val="ListBullet"/>
+      </w:pPr>
+      <w:r>
+        <w:t>2022: 0.00</w:t>
+      </w:r>
+    </w:p>
+    <w:p>
+      <w:pPr>
+        <w:pStyle w:val="ListBullet"/>
+      </w:pPr>
+      <w:r>
+        <w:t>2023: 0.00</w:t>
+      </w:r>
+    </w:p>
+    <w:p>
+      <w:pPr>
+        <w:pStyle w:val="ListBullet"/>
+      </w:pPr>
+      <w:r>
+        <w:t>2024: 0.00</w:t>
       </w:r>
     </w:p>
     <w:p>
@@ -7587,7 +7571,15 @@
           <w:b/>
           <w:color w:val="FF0000"/>
         </w:rPr>
-        <w:t>2022: 0.28</w:t>
+        <w:t>2025: 1.00</w:t>
+      </w:r>
+    </w:p>
+    <w:p>
+      <w:r>
+        <w:rPr>
+          <w:sz w:val="26"/>
+        </w:rPr>
+        <w:t>Mikko Rantanen: 1</w:t>
       </w:r>
     </w:p>
     <w:p>
@@ -7599,127 +7591,7 @@
           <w:b/>
           <w:color w:val="FF0000"/>
         </w:rPr>
-        <w:t>2023: 0.50</w:t>
-      </w:r>
-    </w:p>
-    <w:p>
-      <w:pPr>
-        <w:pStyle w:val="ListBullet"/>
-      </w:pPr>
-      <w:r>
-        <w:t>2024: 0.09</w:t>
-      </w:r>
-    </w:p>
-    <w:p>
-      <w:pPr>
-        <w:pStyle w:val="ListBullet"/>
-      </w:pPr>
-      <w:r>
-        <w:t>2025: 0.00</w:t>
-      </w:r>
-    </w:p>
-    <w:p>
-      <w:r>
-        <w:rPr>
-          <w:sz w:val="26"/>
-        </w:rPr>
-        <w:t>Nils Lundkvist: 3</w:t>
-      </w:r>
-    </w:p>
-    <w:p>
-      <w:pPr>
-        <w:pStyle w:val="ListBullet"/>
-      </w:pPr>
-      <w:r>
-        <w:t>2022: 0.00</w:t>
-      </w:r>
-    </w:p>
-    <w:p>
-      <w:pPr>
-        <w:pStyle w:val="ListBullet"/>
-      </w:pPr>
-      <w:r>
-        <w:t>2023: 0.00</w:t>
-      </w:r>
-    </w:p>
-    <w:p>
-      <w:pPr>
-        <w:pStyle w:val="ListBullet"/>
-      </w:pPr>
-      <w:r>
-        <w:t>2024: 0.00</w:t>
-      </w:r>
-    </w:p>
-    <w:p>
-      <w:pPr>
-        <w:pStyle w:val="ListBullet"/>
-      </w:pPr>
-      <w:r>
-        <w:t>2025: 0.00</w:t>
-      </w:r>
-    </w:p>
-    <w:p>
-      <w:r>
-        <w:rPr>
-          <w:sz w:val="26"/>
-        </w:rPr>
-        <w:t>Ilya Lyubushkin: 38</w:t>
-      </w:r>
-    </w:p>
-    <w:p>
-      <w:pPr>
-        <w:pStyle w:val="ListBullet"/>
-      </w:pPr>
-      <w:r>
-        <w:t>2022: 0.00</w:t>
-      </w:r>
-    </w:p>
-    <w:p>
-      <w:pPr>
-        <w:pStyle w:val="ListBullet"/>
-      </w:pPr>
-      <w:r>
-        <w:t>2023: 0.00</w:t>
-      </w:r>
-    </w:p>
-    <w:p>
-      <w:pPr>
-        <w:pStyle w:val="ListBullet"/>
-      </w:pPr>
-      <w:r>
-        <w:t>2024: 0.00</w:t>
-      </w:r>
-    </w:p>
-    <w:p>
-      <w:pPr>
-        <w:pStyle w:val="ListBullet"/>
-      </w:pPr>
-      <w:r>
-        <w:t>2025: 0.00</w:t>
-      </w:r>
-    </w:p>
-    <w:p>
-      <w:r>
-        <w:rPr>
-          <w:sz w:val="26"/>
-        </w:rPr>
-        <w:t>Matt Duchene: 1</w:t>
-      </w:r>
-    </w:p>
-    <w:p>
-      <w:pPr>
-        <w:pStyle w:val="ListBullet"/>
-      </w:pPr>
-      <w:r>
-        <w:t>2022: 0.16</w:t>
-      </w:r>
-    </w:p>
-    <w:p>
-      <w:pPr>
-        <w:pStyle w:val="ListBullet"/>
-      </w:pPr>
-      <w:r>
-        <w:t>2023: 0.14</w:t>
+        <w:t>2022: 0.28</w:t>
       </w:r>
     </w:p>
     <w:p>
@@ -7731,23 +7603,31 @@
           <w:b/>
           <w:color w:val="FF0000"/>
         </w:rPr>
-        <w:t>2024: 0.44</w:t>
-      </w:r>
-    </w:p>
-    <w:p>
-      <w:pPr>
-        <w:pStyle w:val="ListBullet"/>
-      </w:pPr>
-      <w:r>
-        <w:t>2025: 0.00</w:t>
-      </w:r>
-    </w:p>
-    <w:p>
-      <w:r>
-        <w:rPr>
-          <w:sz w:val="26"/>
-        </w:rPr>
-        <w:t>Thomas Harley: 16</w:t>
+        <w:t>2023: 0.50</w:t>
+      </w:r>
+    </w:p>
+    <w:p>
+      <w:pPr>
+        <w:pStyle w:val="ListBullet"/>
+      </w:pPr>
+      <w:r>
+        <w:t>2024: 0.09</w:t>
+      </w:r>
+    </w:p>
+    <w:p>
+      <w:pPr>
+        <w:pStyle w:val="ListBullet"/>
+      </w:pPr>
+      <w:r>
+        <w:t>2025: 0.00</w:t>
+      </w:r>
+    </w:p>
+    <w:p>
+      <w:r>
+        <w:rPr>
+          <w:sz w:val="26"/>
+        </w:rPr>
+        <w:t>Nils Lundkvist: 3</w:t>
       </w:r>
     </w:p>
     <w:p>
@@ -7763,7 +7643,7 @@
         <w:pStyle w:val="ListBullet"/>
       </w:pPr>
       <w:r>
-        <w:t>2023: 0.08</w:t>
+        <w:t>2023: 0.00</w:t>
       </w:r>
     </w:p>
     <w:p>
@@ -7787,7 +7667,63 @@
         <w:rPr>
           <w:sz w:val="26"/>
         </w:rPr>
-        <w:t>Jason Robertson: 0</w:t>
+        <w:t>Ilya Lyubushkin: 38</w:t>
+      </w:r>
+    </w:p>
+    <w:p>
+      <w:pPr>
+        <w:pStyle w:val="ListBullet"/>
+      </w:pPr>
+      <w:r>
+        <w:t>2022: 0.00</w:t>
+      </w:r>
+    </w:p>
+    <w:p>
+      <w:pPr>
+        <w:pStyle w:val="ListBullet"/>
+      </w:pPr>
+      <w:r>
+        <w:t>2023: 0.00</w:t>
+      </w:r>
+    </w:p>
+    <w:p>
+      <w:pPr>
+        <w:pStyle w:val="ListBullet"/>
+      </w:pPr>
+      <w:r>
+        <w:t>2024: 0.00</w:t>
+      </w:r>
+    </w:p>
+    <w:p>
+      <w:pPr>
+        <w:pStyle w:val="ListBullet"/>
+      </w:pPr>
+      <w:r>
+        <w:t>2025: 0.00</w:t>
+      </w:r>
+    </w:p>
+    <w:p>
+      <w:r>
+        <w:rPr>
+          <w:sz w:val="26"/>
+        </w:rPr>
+        <w:t>Matt Duchene: 1</w:t>
+      </w:r>
+    </w:p>
+    <w:p>
+      <w:pPr>
+        <w:pStyle w:val="ListBullet"/>
+      </w:pPr>
+      <w:r>
+        <w:t>2022: 0.16</w:t>
+      </w:r>
+    </w:p>
+    <w:p>
+      <w:pPr>
+        <w:pStyle w:val="ListBullet"/>
+      </w:pPr>
+      <w:r>
+        <w:t>2023: 0.14</w:t>
       </w:r>
     </w:p>
     <w:p>
@@ -7799,7 +7735,63 @@
           <w:b/>
           <w:color w:val="FF0000"/>
         </w:rPr>
-        <w:t>2022: 0.49</w:t>
+        <w:t>2024: 0.44</w:t>
+      </w:r>
+    </w:p>
+    <w:p>
+      <w:pPr>
+        <w:pStyle w:val="ListBullet"/>
+      </w:pPr>
+      <w:r>
+        <w:t>2025: 0.00</w:t>
+      </w:r>
+    </w:p>
+    <w:p>
+      <w:r>
+        <w:rPr>
+          <w:sz w:val="26"/>
+        </w:rPr>
+        <w:t>Thomas Harley: 16</w:t>
+      </w:r>
+    </w:p>
+    <w:p>
+      <w:pPr>
+        <w:pStyle w:val="ListBullet"/>
+      </w:pPr>
+      <w:r>
+        <w:t>2022: 0.00</w:t>
+      </w:r>
+    </w:p>
+    <w:p>
+      <w:pPr>
+        <w:pStyle w:val="ListBullet"/>
+      </w:pPr>
+      <w:r>
+        <w:t>2023: 0.08</w:t>
+      </w:r>
+    </w:p>
+    <w:p>
+      <w:pPr>
+        <w:pStyle w:val="ListBullet"/>
+      </w:pPr>
+      <w:r>
+        <w:t>2024: 0.00</w:t>
+      </w:r>
+    </w:p>
+    <w:p>
+      <w:pPr>
+        <w:pStyle w:val="ListBullet"/>
+      </w:pPr>
+      <w:r>
+        <w:t>2025: 0.00</w:t>
+      </w:r>
+    </w:p>
+    <w:p>
+      <w:r>
+        <w:rPr>
+          <w:sz w:val="26"/>
+        </w:rPr>
+        <w:t>Jason Robertson: 0</w:t>
       </w:r>
     </w:p>
     <w:p>
@@ -7811,7 +7803,7 @@
           <w:b/>
           <w:color w:val="FF0000"/>
         </w:rPr>
-        <w:t>2023: 0.24</w:t>
+        <w:t>2022: 0.49</w:t>
       </w:r>
     </w:p>
     <w:p>
@@ -7823,7 +7815,7 @@
           <w:b/>
           <w:color w:val="FF0000"/>
         </w:rPr>
-        <w:t>2024: 0.23</w:t>
+        <w:t>2023: 0.24</w:t>
       </w:r>
     </w:p>
     <w:p>
@@ -7835,95 +7827,7 @@
           <w:b/>
           <w:color w:val="FF0000"/>
         </w:rPr>
-        <w:t>2025: 0.75</w:t>
-      </w:r>
-    </w:p>
-    <w:p>
-      <w:r>
-        <w:rPr>
-          <w:sz w:val="26"/>
-        </w:rPr>
-        <w:t>Lian Bichsel: 3</w:t>
-      </w:r>
-    </w:p>
-    <w:p>
-      <w:pPr>
-        <w:pStyle w:val="ListBullet"/>
-      </w:pPr>
-      <w:r>
-        <w:t>2022: 0.00</w:t>
-      </w:r>
-    </w:p>
-    <w:p>
-      <w:pPr>
-        <w:pStyle w:val="ListBullet"/>
-      </w:pPr>
-      <w:r>
-        <w:t>2023: 0.00</w:t>
-      </w:r>
-    </w:p>
-    <w:p>
-      <w:pPr>
-        <w:pStyle w:val="ListBullet"/>
-      </w:pPr>
-      <w:r>
-        <w:t>2024: 0.00</w:t>
-      </w:r>
-    </w:p>
-    <w:p>
-      <w:pPr>
-        <w:pStyle w:val="ListBullet"/>
-      </w:pPr>
-      <w:r>
-        <w:t>2025: 0.00</w:t>
-      </w:r>
-    </w:p>
-    <w:p>
-      <w:r>
-        <w:rPr>
-          <w:sz w:val="26"/>
-        </w:rPr>
-        <w:t>Nathan Bastian: 13</w:t>
-      </w:r>
-    </w:p>
-    <w:p>
-      <w:pPr>
-        <w:pStyle w:val="ListBullet"/>
-      </w:pPr>
-      <w:r>
-        <w:t>2022: 0.00</w:t>
-      </w:r>
-    </w:p>
-    <w:p>
-      <w:pPr>
-        <w:pStyle w:val="ListBullet"/>
-      </w:pPr>
-      <w:r>
-        <w:t>2023: 0.00</w:t>
-      </w:r>
-    </w:p>
-    <w:p>
-      <w:pPr>
-        <w:pStyle w:val="ListBullet"/>
-      </w:pPr>
-      <w:r>
-        <w:t>2024: 0.00</w:t>
-      </w:r>
-    </w:p>
-    <w:p>
-      <w:pPr>
-        <w:pStyle w:val="ListBullet"/>
-      </w:pPr>
-      <w:r>
-        <w:t>2025: 0.00</w:t>
-      </w:r>
-    </w:p>
-    <w:p>
-      <w:r>
-        <w:rPr>
-          <w:sz w:val="26"/>
-        </w:rPr>
-        <w:t>Roope Hintz: 0</w:t>
+        <w:t>2024: 0.23</w:t>
       </w:r>
     </w:p>
     <w:p>
@@ -7935,7 +7839,55 @@
           <w:b/>
           <w:color w:val="FF0000"/>
         </w:rPr>
-        <w:t>2022: 0.44</w:t>
+        <w:t>2025: 0.78</w:t>
+      </w:r>
+    </w:p>
+    <w:p>
+      <w:r>
+        <w:rPr>
+          <w:sz w:val="26"/>
+        </w:rPr>
+        <w:t>Lian Bichsel: 4</w:t>
+      </w:r>
+    </w:p>
+    <w:p>
+      <w:pPr>
+        <w:pStyle w:val="ListBullet"/>
+      </w:pPr>
+      <w:r>
+        <w:t>2022: 0.00</w:t>
+      </w:r>
+    </w:p>
+    <w:p>
+      <w:pPr>
+        <w:pStyle w:val="ListBullet"/>
+      </w:pPr>
+      <w:r>
+        <w:t>2023: 0.00</w:t>
+      </w:r>
+    </w:p>
+    <w:p>
+      <w:pPr>
+        <w:pStyle w:val="ListBullet"/>
+      </w:pPr>
+      <w:r>
+        <w:t>2024: 0.00</w:t>
+      </w:r>
+    </w:p>
+    <w:p>
+      <w:pPr>
+        <w:pStyle w:val="ListBullet"/>
+      </w:pPr>
+      <w:r>
+        <w:t>2025: 0.00</w:t>
+      </w:r>
+    </w:p>
+    <w:p>
+      <w:r>
+        <w:rPr>
+          <w:sz w:val="26"/>
+        </w:rPr>
+        <w:t>Nathan Bastian: 0</w:t>
       </w:r>
     </w:p>
     <w:p>
@@ -7947,7 +7899,39 @@
           <w:b/>
           <w:color w:val="FF0000"/>
         </w:rPr>
-        <w:t>2023: 0.30</w:t>
+        <w:t>2022: 0.20</w:t>
+      </w:r>
+    </w:p>
+    <w:p>
+      <w:pPr>
+        <w:pStyle w:val="ListBullet"/>
+      </w:pPr>
+      <w:r>
+        <w:t>2023: 0.00</w:t>
+      </w:r>
+    </w:p>
+    <w:p>
+      <w:pPr>
+        <w:pStyle w:val="ListBullet"/>
+      </w:pPr>
+      <w:r>
+        <w:t>2024: 0.00</w:t>
+      </w:r>
+    </w:p>
+    <w:p>
+      <w:pPr>
+        <w:pStyle w:val="ListBullet"/>
+      </w:pPr>
+      <w:r>
+        <w:t>2025: 0.00</w:t>
+      </w:r>
+    </w:p>
+    <w:p>
+      <w:r>
+        <w:rPr>
+          <w:sz w:val="26"/>
+        </w:rPr>
+        <w:t>Roope Hintz: 0</w:t>
       </w:r>
     </w:p>
     <w:p>
@@ -7959,7 +7943,7 @@
           <w:b/>
           <w:color w:val="FF0000"/>
         </w:rPr>
-        <w:t>2024: 0.25</w:t>
+        <w:t>2022: 0.44</w:t>
       </w:r>
     </w:p>
     <w:p>
@@ -7971,343 +7955,7 @@
           <w:b/>
           <w:color w:val="FF0000"/>
         </w:rPr>
-        <w:t>2025: 0.25</w:t>
-      </w:r>
-    </w:p>
-    <w:p>
-      <w:r>
-        <w:rPr>
-          <w:sz w:val="26"/>
-        </w:rPr>
-        <w:t>Radek Faksa: 18</w:t>
-      </w:r>
-    </w:p>
-    <w:p>
-      <w:pPr>
-        <w:pStyle w:val="ListBullet"/>
-      </w:pPr>
-      <w:r>
-        <w:t>2022: 0.00</w:t>
-      </w:r>
-    </w:p>
-    <w:p>
-      <w:pPr>
-        <w:pStyle w:val="ListBullet"/>
-      </w:pPr>
-      <w:r>
-        <w:t>2023: 0.00</w:t>
-      </w:r>
-    </w:p>
-    <w:p>
-      <w:pPr>
-        <w:pStyle w:val="ListBullet"/>
-      </w:pPr>
-      <w:r>
-        <w:t>2024: 0.00</w:t>
-      </w:r>
-    </w:p>
-    <w:p>
-      <w:pPr>
-        <w:pStyle w:val="ListBullet"/>
-      </w:pPr>
-      <w:r>
-        <w:t>2025: 0.00</w:t>
-      </w:r>
-    </w:p>
-    <w:p>
-      <w:r>
-        <w:rPr>
-          <w:sz w:val="26"/>
-        </w:rPr>
-        <w:t>Mavrik Bourque: 1</w:t>
-      </w:r>
-    </w:p>
-    <w:p>
-      <w:pPr>
-        <w:pStyle w:val="ListBullet"/>
-      </w:pPr>
-      <w:r>
-        <w:t>2022: 0.00</w:t>
-      </w:r>
-    </w:p>
-    <w:p>
-      <w:pPr>
-        <w:pStyle w:val="ListBullet"/>
-      </w:pPr>
-      <w:r>
-        <w:t>2023: 0.00</w:t>
-      </w:r>
-    </w:p>
-    <w:p>
-      <w:pPr>
-        <w:pStyle w:val="ListBullet"/>
-      </w:pPr>
-      <w:r>
-        <w:t>2024: 0.00</w:t>
-      </w:r>
-    </w:p>
-    <w:p>
-      <w:pPr>
-        <w:pStyle w:val="ListBullet"/>
-      </w:pPr>
-      <w:r>
-        <w:t>2025: 0.00</w:t>
-      </w:r>
-    </w:p>
-    <w:p>
-      <w:r>
-        <w:rPr>
-          <w:sz w:val="26"/>
-        </w:rPr>
-        <w:t>Justin Hryckowian: 7</w:t>
-      </w:r>
-    </w:p>
-    <w:p>
-      <w:pPr>
-        <w:pStyle w:val="ListBullet"/>
-      </w:pPr>
-      <w:r>
-        <w:t>2022: 0.00</w:t>
-      </w:r>
-    </w:p>
-    <w:p>
-      <w:pPr>
-        <w:pStyle w:val="ListBullet"/>
-      </w:pPr>
-      <w:r>
-        <w:t>2023: 0.00</w:t>
-      </w:r>
-    </w:p>
-    <w:p>
-      <w:pPr>
-        <w:pStyle w:val="ListBullet"/>
-      </w:pPr>
-      <w:r>
-        <w:t>2024: 0.00</w:t>
-      </w:r>
-    </w:p>
-    <w:p>
-      <w:pPr>
-        <w:pStyle w:val="ListBullet"/>
-      </w:pPr>
-      <w:r>
-        <w:t>2025: 0.00</w:t>
-      </w:r>
-    </w:p>
-    <w:p>
-      <w:r>
-        <w:rPr>
-          <w:sz w:val="26"/>
-        </w:rPr>
-        <w:t>Adam Erne: 2</w:t>
-      </w:r>
-    </w:p>
-    <w:p>
-      <w:pPr>
-        <w:pStyle w:val="ListBullet"/>
-      </w:pPr>
-      <w:r>
-        <w:t>2022: 0.00</w:t>
-      </w:r>
-    </w:p>
-    <w:p>
-      <w:pPr>
-        <w:pStyle w:val="ListBullet"/>
-      </w:pPr>
-      <w:r>
-        <w:t>2023: 0.00</w:t>
-      </w:r>
-    </w:p>
-    <w:p>
-      <w:pPr>
-        <w:pStyle w:val="ListBullet"/>
-      </w:pPr>
-      <w:r>
-        <w:t>2024: 0.00</w:t>
-      </w:r>
-    </w:p>
-    <w:p>
-      <w:pPr>
-        <w:pStyle w:val="ListBullet"/>
-      </w:pPr>
-      <w:r>
-        <w:t>2025: 0.00</w:t>
-      </w:r>
-    </w:p>
-    <w:p>
-      <w:r>
-        <w:rPr>
-          <w:sz w:val="26"/>
-        </w:rPr>
-        <w:t>Miro Heiskanen: 9</w:t>
-      </w:r>
-    </w:p>
-    <w:p>
-      <w:pPr>
-        <w:pStyle w:val="ListBullet"/>
-      </w:pPr>
-      <w:r>
-        <w:t>2022: 0.00</w:t>
-      </w:r>
-    </w:p>
-    <w:p>
-      <w:pPr>
-        <w:pStyle w:val="ListBullet"/>
-      </w:pPr>
-      <w:r>
-        <w:t>2023: 0.14</w:t>
-      </w:r>
-    </w:p>
-    <w:p>
-      <w:pPr>
-        <w:pStyle w:val="ListBullet"/>
-      </w:pPr>
-      <w:r>
-        <w:t>2024: 0.00</w:t>
-      </w:r>
-    </w:p>
-    <w:p>
-      <w:pPr>
-        <w:pStyle w:val="ListBullet"/>
-      </w:pPr>
-      <w:r>
-        <w:t>2025: 0.00</w:t>
-      </w:r>
-    </w:p>
-    <w:p>
-      <w:pPr>
-        <w:pStyle w:val="Heading2"/>
-      </w:pPr>
-      <w:r>
-        <w:t>Team: DET</w:t>
-      </w:r>
-    </w:p>
-    <w:p>
-      <w:r>
-        <w:rPr>
-          <w:sz w:val="26"/>
-        </w:rPr>
-        <w:t>Marco Kasper: 12</w:t>
-      </w:r>
-    </w:p>
-    <w:p>
-      <w:pPr>
-        <w:pStyle w:val="ListBullet"/>
-      </w:pPr>
-      <w:r>
-        <w:t>2022: 0.00</w:t>
-      </w:r>
-    </w:p>
-    <w:p>
-      <w:pPr>
-        <w:pStyle w:val="ListBullet"/>
-      </w:pPr>
-      <w:r>
-        <w:t>2023: 0.00</w:t>
-      </w:r>
-    </w:p>
-    <w:p>
-      <w:pPr>
-        <w:pStyle w:val="ListBullet"/>
-      </w:pPr>
-      <w:r>
-        <w:t>2024: 0.00</w:t>
-      </w:r>
-    </w:p>
-    <w:p>
-      <w:pPr>
-        <w:pStyle w:val="ListBullet"/>
-      </w:pPr>
-      <w:r>
-        <w:t>2025: 0.00</w:t>
-      </w:r>
-    </w:p>
-    <w:p>
-      <w:r>
-        <w:rPr>
-          <w:sz w:val="26"/>
-        </w:rPr>
-        <w:t>Michael Brandsegg-Nygrd: 9</w:t>
-      </w:r>
-    </w:p>
-    <w:p>
-      <w:pPr>
-        <w:pStyle w:val="ListBullet"/>
-      </w:pPr>
-      <w:r>
-        <w:t>2022: 0.00</w:t>
-      </w:r>
-    </w:p>
-    <w:p>
-      <w:pPr>
-        <w:pStyle w:val="ListBullet"/>
-      </w:pPr>
-      <w:r>
-        <w:t>2023: 0.00</w:t>
-      </w:r>
-    </w:p>
-    <w:p>
-      <w:pPr>
-        <w:pStyle w:val="ListBullet"/>
-      </w:pPr>
-      <w:r>
-        <w:t>2024: 0.00</w:t>
-      </w:r>
-    </w:p>
-    <w:p>
-      <w:pPr>
-        <w:pStyle w:val="ListBullet"/>
-      </w:pPr>
-      <w:r>
-        <w:t>2025: 0.00</w:t>
-      </w:r>
-    </w:p>
-    <w:p>
-      <w:r>
-        <w:rPr>
-          <w:sz w:val="26"/>
-        </w:rPr>
-        <w:t>Patrick Kane: 5</w:t>
-      </w:r>
-    </w:p>
-    <w:p>
-      <w:pPr>
-        <w:pStyle w:val="ListBullet"/>
-      </w:pPr>
-      <w:r>
-        <w:t>2022: 0.06</w:t>
-      </w:r>
-    </w:p>
-    <w:p>
-      <w:pPr>
-        <w:pStyle w:val="ListBullet"/>
-      </w:pPr>
-      <w:r>
-        <w:t>2023: 0.06</w:t>
-      </w:r>
-    </w:p>
-    <w:p>
-      <w:pPr>
-        <w:pStyle w:val="ListBullet"/>
-      </w:pPr>
-      <w:r>
-        <w:t>2024: 0.06</w:t>
-      </w:r>
-    </w:p>
-    <w:p>
-      <w:pPr>
-        <w:pStyle w:val="ListBullet"/>
-      </w:pPr>
-      <w:r>
-        <w:t>2025: 0.00</w:t>
-      </w:r>
-    </w:p>
-    <w:p>
-      <w:r>
-        <w:rPr>
-          <w:sz w:val="26"/>
-        </w:rPr>
-        <w:t>Ben Chiarot: 1</w:t>
+        <w:t>2023: 0.30</w:t>
       </w:r>
     </w:p>
     <w:p>
@@ -8319,39 +7967,7 @@
           <w:b/>
           <w:color w:val="FF0000"/>
         </w:rPr>
-        <w:t>2022: 0.25</w:t>
-      </w:r>
-    </w:p>
-    <w:p>
-      <w:pPr>
-        <w:pStyle w:val="ListBullet"/>
-      </w:pPr>
-      <w:r>
-        <w:t>2023: 0.00</w:t>
-      </w:r>
-    </w:p>
-    <w:p>
-      <w:pPr>
-        <w:pStyle w:val="ListBullet"/>
-      </w:pPr>
-      <w:r>
-        <w:t>2024: 0.00</w:t>
-      </w:r>
-    </w:p>
-    <w:p>
-      <w:pPr>
-        <w:pStyle w:val="ListBullet"/>
-      </w:pPr>
-      <w:r>
-        <w:t>2025: 0.00</w:t>
-      </w:r>
-    </w:p>
-    <w:p>
-      <w:r>
-        <w:rPr>
-          <w:sz w:val="26"/>
-        </w:rPr>
-        <w:t>Dylan Larkin: 0</w:t>
+        <w:t>2024: 0.25</w:t>
       </w:r>
     </w:p>
     <w:p>
@@ -8363,7 +7979,71 @@
           <w:b/>
           <w:color w:val="FF0000"/>
         </w:rPr>
-        <w:t>2022: 0.35</w:t>
+        <w:t>2025: 0.40</w:t>
+      </w:r>
+    </w:p>
+    <w:p>
+      <w:r>
+        <w:rPr>
+          <w:sz w:val="26"/>
+        </w:rPr>
+        <w:t>Radek Faksa: 19</w:t>
+      </w:r>
+    </w:p>
+    <w:p>
+      <w:pPr>
+        <w:pStyle w:val="ListBullet"/>
+      </w:pPr>
+      <w:r>
+        <w:t>2022: 0.00</w:t>
+      </w:r>
+    </w:p>
+    <w:p>
+      <w:pPr>
+        <w:pStyle w:val="ListBullet"/>
+      </w:pPr>
+      <w:r>
+        <w:t>2023: 0.00</w:t>
+      </w:r>
+    </w:p>
+    <w:p>
+      <w:pPr>
+        <w:pStyle w:val="ListBullet"/>
+      </w:pPr>
+      <w:r>
+        <w:t>2024: 0.00</w:t>
+      </w:r>
+    </w:p>
+    <w:p>
+      <w:pPr>
+        <w:pStyle w:val="ListBullet"/>
+      </w:pPr>
+      <w:r>
+        <w:t>2025: 0.00</w:t>
+      </w:r>
+    </w:p>
+    <w:p>
+      <w:r>
+        <w:rPr>
+          <w:sz w:val="26"/>
+        </w:rPr>
+        <w:t>Mavrik Bourque: 2</w:t>
+      </w:r>
+    </w:p>
+    <w:p>
+      <w:pPr>
+        <w:pStyle w:val="ListBullet"/>
+      </w:pPr>
+      <w:r>
+        <w:t>2022: 0.00</w:t>
+      </w:r>
+    </w:p>
+    <w:p>
+      <w:pPr>
+        <w:pStyle w:val="ListBullet"/>
+      </w:pPr>
+      <w:r>
+        <w:t>2023: 0.00</w:t>
       </w:r>
     </w:p>
     <w:p>
@@ -8375,7 +8055,271 @@
           <w:b/>
           <w:color w:val="FF0000"/>
         </w:rPr>
-        <w:t>2023: 0.43</w:t>
+        <w:t>2024: 0.40</w:t>
+      </w:r>
+    </w:p>
+    <w:p>
+      <w:pPr>
+        <w:pStyle w:val="ListBullet"/>
+      </w:pPr>
+      <w:r>
+        <w:t>2025: 0.00</w:t>
+      </w:r>
+    </w:p>
+    <w:p>
+      <w:r>
+        <w:rPr>
+          <w:sz w:val="26"/>
+        </w:rPr>
+        <w:t>Justin Hryckowian: 0</w:t>
+      </w:r>
+    </w:p>
+    <w:p>
+      <w:pPr>
+        <w:pStyle w:val="ListBullet"/>
+      </w:pPr>
+      <w:r>
+        <w:t>2022: 0.00</w:t>
+      </w:r>
+    </w:p>
+    <w:p>
+      <w:pPr>
+        <w:pStyle w:val="ListBullet"/>
+      </w:pPr>
+      <w:r>
+        <w:t>2023: 0.00</w:t>
+      </w:r>
+    </w:p>
+    <w:p>
+      <w:pPr>
+        <w:pStyle w:val="ListBullet"/>
+      </w:pPr>
+      <w:r>
+        <w:t>2024: 0.00</w:t>
+      </w:r>
+    </w:p>
+    <w:p>
+      <w:pPr>
+        <w:pStyle w:val="ListBullet"/>
+      </w:pPr>
+      <w:r>
+        <w:t>2025: 0.00</w:t>
+      </w:r>
+    </w:p>
+    <w:p>
+      <w:r>
+        <w:rPr>
+          <w:sz w:val="26"/>
+        </w:rPr>
+        <w:t>Adam Erne: 2</w:t>
+      </w:r>
+    </w:p>
+    <w:p>
+      <w:pPr>
+        <w:pStyle w:val="ListBullet"/>
+      </w:pPr>
+      <w:r>
+        <w:t>2022: 0.00</w:t>
+      </w:r>
+    </w:p>
+    <w:p>
+      <w:pPr>
+        <w:pStyle w:val="ListBullet"/>
+      </w:pPr>
+      <w:r>
+        <w:t>2023: 0.00</w:t>
+      </w:r>
+    </w:p>
+    <w:p>
+      <w:pPr>
+        <w:pStyle w:val="ListBullet"/>
+      </w:pPr>
+      <w:r>
+        <w:t>2024: 0.00</w:t>
+      </w:r>
+    </w:p>
+    <w:p>
+      <w:pPr>
+        <w:pStyle w:val="ListBullet"/>
+      </w:pPr>
+      <w:r>
+        <w:t>2025: 0.00</w:t>
+      </w:r>
+    </w:p>
+    <w:p>
+      <w:r>
+        <w:rPr>
+          <w:sz w:val="26"/>
+        </w:rPr>
+        <w:t>Miro Heiskanen: 10</w:t>
+      </w:r>
+    </w:p>
+    <w:p>
+      <w:pPr>
+        <w:pStyle w:val="ListBullet"/>
+      </w:pPr>
+      <w:r>
+        <w:t>2022: 0.00</w:t>
+      </w:r>
+    </w:p>
+    <w:p>
+      <w:pPr>
+        <w:pStyle w:val="ListBullet"/>
+      </w:pPr>
+      <w:r>
+        <w:t>2023: 0.00</w:t>
+      </w:r>
+    </w:p>
+    <w:p>
+      <w:pPr>
+        <w:pStyle w:val="ListBullet"/>
+      </w:pPr>
+      <w:r>
+        <w:t>2024: 0.00</w:t>
+      </w:r>
+    </w:p>
+    <w:p>
+      <w:pPr>
+        <w:pStyle w:val="ListBullet"/>
+      </w:pPr>
+      <w:r>
+        <w:t>2025: 0.00</w:t>
+      </w:r>
+    </w:p>
+    <w:p>
+      <w:pPr>
+        <w:pStyle w:val="Heading2"/>
+      </w:pPr>
+      <w:r>
+        <w:t>Team: DET</w:t>
+      </w:r>
+    </w:p>
+    <w:p>
+      <w:r>
+        <w:rPr>
+          <w:sz w:val="26"/>
+        </w:rPr>
+        <w:t>Marco Kasper: 12</w:t>
+      </w:r>
+    </w:p>
+    <w:p>
+      <w:pPr>
+        <w:pStyle w:val="ListBullet"/>
+      </w:pPr>
+      <w:r>
+        <w:t>2022: 0.00</w:t>
+      </w:r>
+    </w:p>
+    <w:p>
+      <w:pPr>
+        <w:pStyle w:val="ListBullet"/>
+      </w:pPr>
+      <w:r>
+        <w:t>2023: 0.00</w:t>
+      </w:r>
+    </w:p>
+    <w:p>
+      <w:pPr>
+        <w:pStyle w:val="ListBullet"/>
+      </w:pPr>
+      <w:r>
+        <w:t>2024: 0.00</w:t>
+      </w:r>
+    </w:p>
+    <w:p>
+      <w:pPr>
+        <w:pStyle w:val="ListBullet"/>
+      </w:pPr>
+      <w:r>
+        <w:t>2025: 0.00</w:t>
+      </w:r>
+    </w:p>
+    <w:p>
+      <w:r>
+        <w:rPr>
+          <w:sz w:val="26"/>
+        </w:rPr>
+        <w:t>Michael Brandsegg-Nygrd: 9</w:t>
+      </w:r>
+    </w:p>
+    <w:p>
+      <w:pPr>
+        <w:pStyle w:val="ListBullet"/>
+      </w:pPr>
+      <w:r>
+        <w:t>2022: 0.00</w:t>
+      </w:r>
+    </w:p>
+    <w:p>
+      <w:pPr>
+        <w:pStyle w:val="ListBullet"/>
+      </w:pPr>
+      <w:r>
+        <w:t>2023: 0.00</w:t>
+      </w:r>
+    </w:p>
+    <w:p>
+      <w:pPr>
+        <w:pStyle w:val="ListBullet"/>
+      </w:pPr>
+      <w:r>
+        <w:t>2024: 0.00</w:t>
+      </w:r>
+    </w:p>
+    <w:p>
+      <w:pPr>
+        <w:pStyle w:val="ListBullet"/>
+      </w:pPr>
+      <w:r>
+        <w:t>2025: 0.00</w:t>
+      </w:r>
+    </w:p>
+    <w:p>
+      <w:r>
+        <w:rPr>
+          <w:sz w:val="26"/>
+        </w:rPr>
+        <w:t>Patrick Kane: 5</w:t>
+      </w:r>
+    </w:p>
+    <w:p>
+      <w:pPr>
+        <w:pStyle w:val="ListBullet"/>
+      </w:pPr>
+      <w:r>
+        <w:t>2022: 0.06</w:t>
+      </w:r>
+    </w:p>
+    <w:p>
+      <w:pPr>
+        <w:pStyle w:val="ListBullet"/>
+      </w:pPr>
+      <w:r>
+        <w:t>2023: 0.06</w:t>
+      </w:r>
+    </w:p>
+    <w:p>
+      <w:pPr>
+        <w:pStyle w:val="ListBullet"/>
+      </w:pPr>
+      <w:r>
+        <w:t>2024: 0.06</w:t>
+      </w:r>
+    </w:p>
+    <w:p>
+      <w:pPr>
+        <w:pStyle w:val="ListBullet"/>
+      </w:pPr>
+      <w:r>
+        <w:t>2025: 0.00</w:t>
+      </w:r>
+    </w:p>
+    <w:p>
+      <w:r>
+        <w:rPr>
+          <w:sz w:val="26"/>
+        </w:rPr>
+        <w:t>Ben Chiarot: 1</w:t>
       </w:r>
     </w:p>
     <w:p>
@@ -8387,7 +8331,39 @@
           <w:b/>
           <w:color w:val="FF0000"/>
         </w:rPr>
-        <w:t>2024: 0.42</w:t>
+        <w:t>2022: 0.25</w:t>
+      </w:r>
+    </w:p>
+    <w:p>
+      <w:pPr>
+        <w:pStyle w:val="ListBullet"/>
+      </w:pPr>
+      <w:r>
+        <w:t>2023: 0.00</w:t>
+      </w:r>
+    </w:p>
+    <w:p>
+      <w:pPr>
+        <w:pStyle w:val="ListBullet"/>
+      </w:pPr>
+      <w:r>
+        <w:t>2024: 0.00</w:t>
+      </w:r>
+    </w:p>
+    <w:p>
+      <w:pPr>
+        <w:pStyle w:val="ListBullet"/>
+      </w:pPr>
+      <w:r>
+        <w:t>2025: 0.00</w:t>
+      </w:r>
+    </w:p>
+    <w:p>
+      <w:r>
+        <w:rPr>
+          <w:sz w:val="26"/>
+        </w:rPr>
+        <w:t>Dylan Larkin: 0</w:t>
       </w:r>
     </w:p>
     <w:p>
@@ -8399,15 +8375,7 @@
           <w:b/>
           <w:color w:val="FF0000"/>
         </w:rPr>
-        <w:t>2025: 0.30</w:t>
-      </w:r>
-    </w:p>
-    <w:p>
-      <w:r>
-        <w:rPr>
-          <w:sz w:val="26"/>
-        </w:rPr>
-        <w:t>Alex DeBrincat: 0</w:t>
+        <w:t>2022: 0.35</w:t>
       </w:r>
     </w:p>
     <w:p>
@@ -8419,7 +8387,7 @@
           <w:b/>
           <w:color w:val="FF0000"/>
         </w:rPr>
-        <w:t>2022: 0.23</w:t>
+        <w:t>2023: 0.43</w:t>
       </w:r>
     </w:p>
     <w:p>
@@ -8431,7 +8399,7 @@
           <w:b/>
           <w:color w:val="FF0000"/>
         </w:rPr>
-        <w:t>2023: 0.37</w:t>
+        <w:t>2024: 0.42</w:t>
       </w:r>
     </w:p>
     <w:p>
@@ -8443,7 +8411,15 @@
           <w:b/>
           <w:color w:val="FF0000"/>
         </w:rPr>
-        <w:t>2024: 0.32</w:t>
+        <w:t>2025: 0.30</w:t>
+      </w:r>
+    </w:p>
+    <w:p>
+      <w:r>
+        <w:rPr>
+          <w:sz w:val="26"/>
+        </w:rPr>
+        <w:t>Alex DeBrincat: 0</w:t>
       </w:r>
     </w:p>
     <w:p>
@@ -8455,111 +8431,7 @@
           <w:b/>
           <w:color w:val="FF0000"/>
         </w:rPr>
-        <w:t>2025: 0.75</w:t>
-      </w:r>
-    </w:p>
-    <w:p>
-      <w:r>
-        <w:rPr>
-          <w:sz w:val="26"/>
-        </w:rPr>
-        <w:t>J.T. Compher: 8</w:t>
-      </w:r>
-    </w:p>
-    <w:p>
-      <w:pPr>
-        <w:pStyle w:val="ListBullet"/>
-      </w:pPr>
-      <w:r>
-        <w:t>2022: 0.00</w:t>
-      </w:r>
-    </w:p>
-    <w:p>
-      <w:pPr>
-        <w:pStyle w:val="ListBullet"/>
-      </w:pPr>
-      <w:r>
-        <w:t>2023: 0.00</w:t>
-      </w:r>
-    </w:p>
-    <w:p>
-      <w:pPr>
-        <w:pStyle w:val="ListBullet"/>
-      </w:pPr>
-      <w:r>
-        <w:t>2024: 0.00</w:t>
-      </w:r>
-    </w:p>
-    <w:p>
-      <w:pPr>
-        <w:pStyle w:val="ListBullet"/>
-      </w:pPr>
-      <w:r>
-        <w:t>2025: 0.00</w:t>
-      </w:r>
-    </w:p>
-    <w:p>
-      <w:r>
-        <w:rPr>
-          <w:sz w:val="26"/>
-        </w:rPr>
-        <w:t>Jonatan Berggren: 9</w:t>
-      </w:r>
-    </w:p>
-    <w:p>
-      <w:pPr>
-        <w:pStyle w:val="ListBullet"/>
-      </w:pPr>
-      <w:r>
-        <w:t>2022: 0.00</w:t>
-      </w:r>
-    </w:p>
-    <w:p>
-      <w:pPr>
-        <w:pStyle w:val="ListBullet"/>
-      </w:pPr>
-      <w:r>
-        <w:t>2023: 0.00</w:t>
-      </w:r>
-    </w:p>
-    <w:p>
-      <w:pPr>
-        <w:pStyle w:val="ListBullet"/>
-      </w:pPr>
-      <w:r>
-        <w:t>2024: 0.00</w:t>
-      </w:r>
-    </w:p>
-    <w:p>
-      <w:pPr>
-        <w:pStyle w:val="ListBullet"/>
-      </w:pPr>
-      <w:r>
-        <w:t>2025: 0.00</w:t>
-      </w:r>
-    </w:p>
-    <w:p>
-      <w:r>
-        <w:rPr>
-          <w:sz w:val="26"/>
-        </w:rPr>
-        <w:t>James van Riemsdyk: 0</w:t>
-      </w:r>
-    </w:p>
-    <w:p>
-      <w:pPr>
-        <w:pStyle w:val="ListBullet"/>
-      </w:pPr>
-      <w:r>
-        <w:t>2022: 0.18</w:t>
-      </w:r>
-    </w:p>
-    <w:p>
-      <w:pPr>
-        <w:pStyle w:val="ListBullet"/>
-      </w:pPr>
-      <w:r>
-        <w:t>2023: 0.12</w:t>
+        <w:t>2022: 0.23</w:t>
       </w:r>
     </w:p>
     <w:p>
@@ -8571,151 +8443,7 @@
           <w:b/>
           <w:color w:val="FF0000"/>
         </w:rPr>
-        <w:t>2024: 0.25</w:t>
-      </w:r>
-    </w:p>
-    <w:p>
-      <w:pPr>
-        <w:pStyle w:val="ListBullet"/>
-      </w:pPr>
-      <w:r>
-        <w:t>2025: 0.00</w:t>
-      </w:r>
-    </w:p>
-    <w:p>
-      <w:r>
-        <w:rPr>
-          <w:sz w:val="26"/>
-        </w:rPr>
-        <w:t>Jacob Bernard-Docker: 24</w:t>
-      </w:r>
-    </w:p>
-    <w:p>
-      <w:pPr>
-        <w:pStyle w:val="ListBullet"/>
-      </w:pPr>
-      <w:r>
-        <w:t>2022: 0.00</w:t>
-      </w:r>
-    </w:p>
-    <w:p>
-      <w:pPr>
-        <w:pStyle w:val="ListBullet"/>
-      </w:pPr>
-      <w:r>
-        <w:t>2023: 0.00</w:t>
-      </w:r>
-    </w:p>
-    <w:p>
-      <w:pPr>
-        <w:pStyle w:val="ListBullet"/>
-      </w:pPr>
-      <w:r>
-        <w:t>2024: 0.00</w:t>
-      </w:r>
-    </w:p>
-    <w:p>
-      <w:pPr>
-        <w:pStyle w:val="ListBullet"/>
-      </w:pPr>
-      <w:r>
-        <w:t>2025: 0.00</w:t>
-      </w:r>
-    </w:p>
-    <w:p>
-      <w:r>
-        <w:rPr>
-          <w:sz w:val="26"/>
-        </w:rPr>
-        <w:t>Travis Hamonic: 20</w:t>
-      </w:r>
-    </w:p>
-    <w:p>
-      <w:pPr>
-        <w:pStyle w:val="ListBullet"/>
-      </w:pPr>
-      <w:r>
-        <w:t>2022: 0.00</w:t>
-      </w:r>
-    </w:p>
-    <w:p>
-      <w:pPr>
-        <w:pStyle w:val="ListBullet"/>
-      </w:pPr>
-      <w:r>
-        <w:t>2023: 0.00</w:t>
-      </w:r>
-    </w:p>
-    <w:p>
-      <w:pPr>
-        <w:pStyle w:val="ListBullet"/>
-      </w:pPr>
-      <w:r>
-        <w:t>2024: 0.00</w:t>
-      </w:r>
-    </w:p>
-    <w:p>
-      <w:pPr>
-        <w:pStyle w:val="ListBullet"/>
-      </w:pPr>
-      <w:r>
-        <w:t>2025: 0.00</w:t>
-      </w:r>
-    </w:p>
-    <w:p>
-      <w:r>
-        <w:rPr>
-          <w:sz w:val="26"/>
-        </w:rPr>
-        <w:t>Michael Rasmussen: 4</w:t>
-      </w:r>
-    </w:p>
-    <w:p>
-      <w:pPr>
-        <w:pStyle w:val="ListBullet"/>
-      </w:pPr>
-      <w:r>
-        <w:t>2022: 0.00</w:t>
-      </w:r>
-    </w:p>
-    <w:p>
-      <w:pPr>
-        <w:pStyle w:val="ListBullet"/>
-      </w:pPr>
-      <w:r>
-        <w:t>2023: 0.00</w:t>
-      </w:r>
-    </w:p>
-    <w:p>
-      <w:pPr>
-        <w:pStyle w:val="ListBullet"/>
-      </w:pPr>
-      <w:r>
-        <w:t>2024: 0.10</w:t>
-      </w:r>
-    </w:p>
-    <w:p>
-      <w:pPr>
-        <w:pStyle w:val="ListBullet"/>
-      </w:pPr>
-      <w:r>
-        <w:t>2025: 0.00</w:t>
-      </w:r>
-    </w:p>
-    <w:p>
-      <w:r>
-        <w:rPr>
-          <w:sz w:val="26"/>
-        </w:rPr>
-        <w:t>Lucas Raymond: 1</w:t>
-      </w:r>
-    </w:p>
-    <w:p>
-      <w:pPr>
-        <w:pStyle w:val="ListBullet"/>
-      </w:pPr>
-      <w:r>
-        <w:t>2022: 0.13</w:t>
+        <w:t>2023: 0.37</w:t>
       </w:r>
     </w:p>
     <w:p>
@@ -8727,7 +8455,7 @@
           <w:b/>
           <w:color w:val="FF0000"/>
         </w:rPr>
-        <w:t>2023: 0.20</w:t>
+        <w:t>2024: 0.32</w:t>
       </w:r>
     </w:p>
     <w:p>
@@ -8739,7 +8467,111 @@
           <w:b/>
           <w:color w:val="FF0000"/>
         </w:rPr>
-        <w:t>2024: 0.32</w:t>
+        <w:t>2025: 0.75</w:t>
+      </w:r>
+    </w:p>
+    <w:p>
+      <w:r>
+        <w:rPr>
+          <w:sz w:val="26"/>
+        </w:rPr>
+        <w:t>J.T. Compher: 8</w:t>
+      </w:r>
+    </w:p>
+    <w:p>
+      <w:pPr>
+        <w:pStyle w:val="ListBullet"/>
+      </w:pPr>
+      <w:r>
+        <w:t>2022: 0.00</w:t>
+      </w:r>
+    </w:p>
+    <w:p>
+      <w:pPr>
+        <w:pStyle w:val="ListBullet"/>
+      </w:pPr>
+      <w:r>
+        <w:t>2023: 0.00</w:t>
+      </w:r>
+    </w:p>
+    <w:p>
+      <w:pPr>
+        <w:pStyle w:val="ListBullet"/>
+      </w:pPr>
+      <w:r>
+        <w:t>2024: 0.00</w:t>
+      </w:r>
+    </w:p>
+    <w:p>
+      <w:pPr>
+        <w:pStyle w:val="ListBullet"/>
+      </w:pPr>
+      <w:r>
+        <w:t>2025: 0.00</w:t>
+      </w:r>
+    </w:p>
+    <w:p>
+      <w:r>
+        <w:rPr>
+          <w:sz w:val="26"/>
+        </w:rPr>
+        <w:t>Jonatan Berggren: 9</w:t>
+      </w:r>
+    </w:p>
+    <w:p>
+      <w:pPr>
+        <w:pStyle w:val="ListBullet"/>
+      </w:pPr>
+      <w:r>
+        <w:t>2022: 0.00</w:t>
+      </w:r>
+    </w:p>
+    <w:p>
+      <w:pPr>
+        <w:pStyle w:val="ListBullet"/>
+      </w:pPr>
+      <w:r>
+        <w:t>2023: 0.00</w:t>
+      </w:r>
+    </w:p>
+    <w:p>
+      <w:pPr>
+        <w:pStyle w:val="ListBullet"/>
+      </w:pPr>
+      <w:r>
+        <w:t>2024: 0.00</w:t>
+      </w:r>
+    </w:p>
+    <w:p>
+      <w:pPr>
+        <w:pStyle w:val="ListBullet"/>
+      </w:pPr>
+      <w:r>
+        <w:t>2025: 0.00</w:t>
+      </w:r>
+    </w:p>
+    <w:p>
+      <w:r>
+        <w:rPr>
+          <w:sz w:val="26"/>
+        </w:rPr>
+        <w:t>James van Riemsdyk: 0</w:t>
+      </w:r>
+    </w:p>
+    <w:p>
+      <w:pPr>
+        <w:pStyle w:val="ListBullet"/>
+      </w:pPr>
+      <w:r>
+        <w:t>2022: 0.18</w:t>
+      </w:r>
+    </w:p>
+    <w:p>
+      <w:pPr>
+        <w:pStyle w:val="ListBullet"/>
+      </w:pPr>
+      <w:r>
+        <w:t>2023: 0.12</w:t>
       </w:r>
     </w:p>
     <w:p>
@@ -8751,15 +8583,23 @@
           <w:b/>
           <w:color w:val="FF0000"/>
         </w:rPr>
-        <w:t>2025: 0.20</w:t>
-      </w:r>
-    </w:p>
-    <w:p>
-      <w:r>
-        <w:rPr>
-          <w:sz w:val="26"/>
-        </w:rPr>
-        <w:t>Andrew Copp: 21</w:t>
+        <w:t>2024: 0.25</w:t>
+      </w:r>
+    </w:p>
+    <w:p>
+      <w:pPr>
+        <w:pStyle w:val="ListBullet"/>
+      </w:pPr>
+      <w:r>
+        <w:t>2025: 0.00</w:t>
+      </w:r>
+    </w:p>
+    <w:p>
+      <w:r>
+        <w:rPr>
+          <w:sz w:val="26"/>
+        </w:rPr>
+        <w:t>Jacob Bernard-Docker: 24</w:t>
       </w:r>
     </w:p>
     <w:p>
@@ -8799,7 +8639,7 @@
         <w:rPr>
           <w:sz w:val="26"/>
         </w:rPr>
-        <w:t>Mason Appleton: 19</w:t>
+        <w:t>Travis Hamonic: 20</w:t>
       </w:r>
     </w:p>
     <w:p>
@@ -8839,7 +8679,7 @@
         <w:rPr>
           <w:sz w:val="26"/>
         </w:rPr>
-        <w:t>Moritz Seider: 1</w:t>
+        <w:t>Michael Rasmussen: 4</w:t>
       </w:r>
     </w:p>
     <w:p>
@@ -8856,6 +8696,38 @@
       </w:pPr>
       <w:r>
         <w:t>2023: 0.00</w:t>
+      </w:r>
+    </w:p>
+    <w:p>
+      <w:pPr>
+        <w:pStyle w:val="ListBullet"/>
+      </w:pPr>
+      <w:r>
+        <w:t>2024: 0.10</w:t>
+      </w:r>
+    </w:p>
+    <w:p>
+      <w:pPr>
+        <w:pStyle w:val="ListBullet"/>
+      </w:pPr>
+      <w:r>
+        <w:t>2025: 0.00</w:t>
+      </w:r>
+    </w:p>
+    <w:p>
+      <w:r>
+        <w:rPr>
+          <w:sz w:val="26"/>
+        </w:rPr>
+        <w:t>Lucas Raymond: 1</w:t>
+      </w:r>
+    </w:p>
+    <w:p>
+      <w:pPr>
+        <w:pStyle w:val="ListBullet"/>
+      </w:pPr>
+      <w:r>
+        <w:t>2022: 0.13</w:t>
       </w:r>
     </w:p>
     <w:p>
@@ -8867,119 +8739,7 @@
           <w:b/>
           <w:color w:val="FF0000"/>
         </w:rPr>
-        <w:t>2024: 0.29</w:t>
-      </w:r>
-    </w:p>
-    <w:p>
-      <w:pPr>
-        <w:pStyle w:val="ListBullet"/>
-      </w:pPr>
-      <w:r>
-        <w:t>2025: 0.00</w:t>
-      </w:r>
-    </w:p>
-    <w:p>
-      <w:r>
-        <w:rPr>
-          <w:sz w:val="26"/>
-        </w:rPr>
-        <w:t>Axel Sandin-Pellikka: 6</w:t>
-      </w:r>
-    </w:p>
-    <w:p>
-      <w:pPr>
-        <w:pStyle w:val="ListBullet"/>
-      </w:pPr>
-      <w:r>
-        <w:t>2022: 0.00</w:t>
-      </w:r>
-    </w:p>
-    <w:p>
-      <w:pPr>
-        <w:pStyle w:val="ListBullet"/>
-      </w:pPr>
-      <w:r>
-        <w:t>2023: 0.00</w:t>
-      </w:r>
-    </w:p>
-    <w:p>
-      <w:pPr>
-        <w:pStyle w:val="ListBullet"/>
-      </w:pPr>
-      <w:r>
-        <w:t>2024: 0.00</w:t>
-      </w:r>
-    </w:p>
-    <w:p>
-      <w:pPr>
-        <w:pStyle w:val="ListBullet"/>
-      </w:pPr>
-      <w:r>
-        <w:t>2025: 0.00</w:t>
-      </w:r>
-    </w:p>
-    <w:p>
-      <w:r>
-        <w:rPr>
-          <w:sz w:val="26"/>
-        </w:rPr>
-        <w:t>Simon Edvinsson: 12</w:t>
-      </w:r>
-    </w:p>
-    <w:p>
-      <w:pPr>
-        <w:pStyle w:val="ListBullet"/>
-      </w:pPr>
-      <w:r>
-        <w:t>2022: 0.00</w:t>
-      </w:r>
-    </w:p>
-    <w:p>
-      <w:pPr>
-        <w:pStyle w:val="ListBullet"/>
-      </w:pPr>
-      <w:r>
-        <w:t>2023: 0.00</w:t>
-      </w:r>
-    </w:p>
-    <w:p>
-      <w:pPr>
-        <w:pStyle w:val="ListBullet"/>
-      </w:pPr>
-      <w:r>
-        <w:t>2024: 0.00</w:t>
-      </w:r>
-    </w:p>
-    <w:p>
-      <w:pPr>
-        <w:pStyle w:val="ListBullet"/>
-      </w:pPr>
-      <w:r>
-        <w:t>2025: 0.00</w:t>
-      </w:r>
-    </w:p>
-    <w:p>
-      <w:r>
-        <w:rPr>
-          <w:sz w:val="26"/>
-        </w:rPr>
-        <w:t>Albert Johansson: 25</w:t>
-      </w:r>
-    </w:p>
-    <w:p>
-      <w:pPr>
-        <w:pStyle w:val="ListBullet"/>
-      </w:pPr>
-      <w:r>
-        <w:t>2022: 0.00</w:t>
-      </w:r>
-    </w:p>
-    <w:p>
-      <w:pPr>
-        <w:pStyle w:val="ListBullet"/>
-      </w:pPr>
-      <w:r>
-        <w:t>2023: 0.00</w:t>
+        <w:t>2023: 0.20</w:t>
       </w:r>
     </w:p>
     <w:p>
@@ -8991,39 +8751,7 @@
           <w:b/>
           <w:color w:val="FF0000"/>
         </w:rPr>
-        <w:t>2024: 0.50</w:t>
-      </w:r>
-    </w:p>
-    <w:p>
-      <w:pPr>
-        <w:pStyle w:val="ListBullet"/>
-      </w:pPr>
-      <w:r>
-        <w:t>2025: 0.00</w:t>
-      </w:r>
-    </w:p>
-    <w:p>
-      <w:r>
-        <w:rPr>
-          <w:sz w:val="26"/>
-        </w:rPr>
-        <w:t>Elmer Soderblom: 6</w:t>
-      </w:r>
-    </w:p>
-    <w:p>
-      <w:pPr>
-        <w:pStyle w:val="ListBullet"/>
-      </w:pPr>
-      <w:r>
-        <w:t>2022: 0.00</w:t>
-      </w:r>
-    </w:p>
-    <w:p>
-      <w:pPr>
-        <w:pStyle w:val="ListBullet"/>
-      </w:pPr>
-      <w:r>
-        <w:t>2023: 0.00</w:t>
+        <w:t>2024: 0.32</w:t>
       </w:r>
     </w:p>
     <w:p>
@@ -9035,23 +8763,15 @@
           <w:b/>
           <w:color w:val="FF0000"/>
         </w:rPr>
-        <w:t>2024: 0.33</w:t>
-      </w:r>
-    </w:p>
-    <w:p>
-      <w:pPr>
-        <w:pStyle w:val="ListBullet"/>
-      </w:pPr>
-      <w:r>
-        <w:t>2025: 0.00</w:t>
-      </w:r>
-    </w:p>
-    <w:p>
-      <w:r>
-        <w:rPr>
-          <w:sz w:val="26"/>
-        </w:rPr>
-        <w:t>Emmitt Finnie: 3</w:t>
+        <w:t>2025: 0.20</w:t>
+      </w:r>
+    </w:p>
+    <w:p>
+      <w:r>
+        <w:rPr>
+          <w:sz w:val="26"/>
+        </w:rPr>
+        <w:t>Andrew Copp: 21</w:t>
       </w:r>
     </w:p>
     <w:p>
@@ -9087,19 +8807,51 @@
       </w:r>
     </w:p>
     <w:p>
-      <w:pPr>
-        <w:pStyle w:val="Heading2"/>
-      </w:pPr>
-      <w:r>
-        <w:t>Team: EDM</w:t>
-      </w:r>
-    </w:p>
-    <w:p>
-      <w:r>
-        <w:rPr>
-          <w:sz w:val="26"/>
-        </w:rPr>
-        <w:t>Vasily Podkolzin: 0</w:t>
+      <w:r>
+        <w:rPr>
+          <w:sz w:val="26"/>
+        </w:rPr>
+        <w:t>Mason Appleton: 19</w:t>
+      </w:r>
+    </w:p>
+    <w:p>
+      <w:pPr>
+        <w:pStyle w:val="ListBullet"/>
+      </w:pPr>
+      <w:r>
+        <w:t>2022: 0.00</w:t>
+      </w:r>
+    </w:p>
+    <w:p>
+      <w:pPr>
+        <w:pStyle w:val="ListBullet"/>
+      </w:pPr>
+      <w:r>
+        <w:t>2023: 0.00</w:t>
+      </w:r>
+    </w:p>
+    <w:p>
+      <w:pPr>
+        <w:pStyle w:val="ListBullet"/>
+      </w:pPr>
+      <w:r>
+        <w:t>2024: 0.00</w:t>
+      </w:r>
+    </w:p>
+    <w:p>
+      <w:pPr>
+        <w:pStyle w:val="ListBullet"/>
+      </w:pPr>
+      <w:r>
+        <w:t>2025: 0.00</w:t>
+      </w:r>
+    </w:p>
+    <w:p>
+      <w:r>
+        <w:rPr>
+          <w:sz w:val="26"/>
+        </w:rPr>
+        <w:t>Moritz Seider: 1</w:t>
       </w:r>
     </w:p>
     <w:p>
@@ -9143,7 +8895,7 @@
         <w:rPr>
           <w:sz w:val="26"/>
         </w:rPr>
-        <w:t>Ryan Nugent-Hopkins: 8</w:t>
+        <w:t>Axel Sandin-Pellikka: 6</w:t>
       </w:r>
     </w:p>
     <w:p>
@@ -9159,7 +8911,7 @@
         <w:pStyle w:val="ListBullet"/>
       </w:pPr>
       <w:r>
-        <w:t>2023: 0.07</w:t>
+        <w:t>2023: 0.00</w:t>
       </w:r>
     </w:p>
     <w:p>
@@ -9183,7 +8935,63 @@
         <w:rPr>
           <w:sz w:val="26"/>
         </w:rPr>
-        <w:t>Brett Kulak: 47</w:t>
+        <w:t>Simon Edvinsson: 12</w:t>
+      </w:r>
+    </w:p>
+    <w:p>
+      <w:pPr>
+        <w:pStyle w:val="ListBullet"/>
+      </w:pPr>
+      <w:r>
+        <w:t>2022: 0.00</w:t>
+      </w:r>
+    </w:p>
+    <w:p>
+      <w:pPr>
+        <w:pStyle w:val="ListBullet"/>
+      </w:pPr>
+      <w:r>
+        <w:t>2023: 0.00</w:t>
+      </w:r>
+    </w:p>
+    <w:p>
+      <w:pPr>
+        <w:pStyle w:val="ListBullet"/>
+      </w:pPr>
+      <w:r>
+        <w:t>2024: 0.00</w:t>
+      </w:r>
+    </w:p>
+    <w:p>
+      <w:pPr>
+        <w:pStyle w:val="ListBullet"/>
+      </w:pPr>
+      <w:r>
+        <w:t>2025: 0.00</w:t>
+      </w:r>
+    </w:p>
+    <w:p>
+      <w:r>
+        <w:rPr>
+          <w:sz w:val="26"/>
+        </w:rPr>
+        <w:t>Albert Johansson: 25</w:t>
+      </w:r>
+    </w:p>
+    <w:p>
+      <w:pPr>
+        <w:pStyle w:val="ListBullet"/>
+      </w:pPr>
+      <w:r>
+        <w:t>2022: 0.00</w:t>
+      </w:r>
+    </w:p>
+    <w:p>
+      <w:pPr>
+        <w:pStyle w:val="ListBullet"/>
+      </w:pPr>
+      <w:r>
+        <w:t>2023: 0.00</w:t>
       </w:r>
     </w:p>
     <w:p>
@@ -9195,7 +9003,31 @@
           <w:b/>
           <w:color w:val="FF0000"/>
         </w:rPr>
-        <w:t>2022: 0.50</w:t>
+        <w:t>2024: 0.50</w:t>
+      </w:r>
+    </w:p>
+    <w:p>
+      <w:pPr>
+        <w:pStyle w:val="ListBullet"/>
+      </w:pPr>
+      <w:r>
+        <w:t>2025: 0.00</w:t>
+      </w:r>
+    </w:p>
+    <w:p>
+      <w:r>
+        <w:rPr>
+          <w:sz w:val="26"/>
+        </w:rPr>
+        <w:t>Elmer Soderblom: 6</w:t>
+      </w:r>
+    </w:p>
+    <w:p>
+      <w:pPr>
+        <w:pStyle w:val="ListBullet"/>
+      </w:pPr>
+      <w:r>
+        <w:t>2022: 0.00</w:t>
       </w:r>
     </w:p>
     <w:p>
@@ -9204,110 +9036,6 @@
       </w:pPr>
       <w:r>
         <w:t>2023: 0.00</w:t>
-      </w:r>
-    </w:p>
-    <w:p>
-      <w:pPr>
-        <w:pStyle w:val="ListBullet"/>
-      </w:pPr>
-      <w:r>
-        <w:t>2024: 0.00</w:t>
-      </w:r>
-    </w:p>
-    <w:p>
-      <w:pPr>
-        <w:pStyle w:val="ListBullet"/>
-      </w:pPr>
-      <w:r>
-        <w:t>2025: 0.00</w:t>
-      </w:r>
-    </w:p>
-    <w:p>
-      <w:r>
-        <w:rPr>
-          <w:sz w:val="26"/>
-        </w:rPr>
-        <w:t>Andrew Mangiapane: 10</w:t>
-      </w:r>
-    </w:p>
-    <w:p>
-      <w:pPr>
-        <w:pStyle w:val="ListBullet"/>
-      </w:pPr>
-      <w:r>
-        <w:t>2022: 0.07</w:t>
-      </w:r>
-    </w:p>
-    <w:p>
-      <w:pPr>
-        <w:pStyle w:val="ListBullet"/>
-      </w:pPr>
-      <w:r>
-        <w:t>2023: 0.08</w:t>
-      </w:r>
-    </w:p>
-    <w:p>
-      <w:pPr>
-        <w:pStyle w:val="ListBullet"/>
-      </w:pPr>
-      <w:r>
-        <w:t>2024: 0.00</w:t>
-      </w:r>
-    </w:p>
-    <w:p>
-      <w:pPr>
-        <w:pStyle w:val="ListBullet"/>
-      </w:pPr>
-      <w:r>
-        <w:t>2025: 0.00</w:t>
-      </w:r>
-    </w:p>
-    <w:p>
-      <w:r>
-        <w:rPr>
-          <w:sz w:val="26"/>
-        </w:rPr>
-        <w:t>Jake Walman: 6</w:t>
-      </w:r>
-    </w:p>
-    <w:p>
-      <w:pPr>
-        <w:pStyle w:val="ListBullet"/>
-      </w:pPr>
-      <w:r>
-        <w:t>2022: 0.12</w:t>
-      </w:r>
-    </w:p>
-    <w:p>
-      <w:pPr>
-        <w:pStyle w:val="ListBullet"/>
-      </w:pPr>
-      <w:r>
-        <w:t>2023: 0.10</w:t>
-      </w:r>
-    </w:p>
-    <w:p>
-      <w:pPr>
-        <w:pStyle w:val="ListBullet"/>
-      </w:pPr>
-      <w:r>
-        <w:t>2024: 0.00</w:t>
-      </w:r>
-    </w:p>
-    <w:p>
-      <w:pPr>
-        <w:pStyle w:val="ListBullet"/>
-      </w:pPr>
-      <w:r>
-        <w:t>2025: 0.00</w:t>
-      </w:r>
-    </w:p>
-    <w:p>
-      <w:r>
-        <w:rPr>
-          <w:sz w:val="26"/>
-        </w:rPr>
-        <w:t>Connor McDavid: 0</w:t>
       </w:r>
     </w:p>
     <w:p>
@@ -9319,7 +9047,279 @@
           <w:b/>
           <w:color w:val="FF0000"/>
         </w:rPr>
-        <w:t>2022: 0.62</w:t>
+        <w:t>2024: 0.33</w:t>
+      </w:r>
+    </w:p>
+    <w:p>
+      <w:pPr>
+        <w:pStyle w:val="ListBullet"/>
+      </w:pPr>
+      <w:r>
+        <w:t>2025: 0.00</w:t>
+      </w:r>
+    </w:p>
+    <w:p>
+      <w:r>
+        <w:rPr>
+          <w:sz w:val="26"/>
+        </w:rPr>
+        <w:t>Emmitt Finnie: 3</w:t>
+      </w:r>
+    </w:p>
+    <w:p>
+      <w:pPr>
+        <w:pStyle w:val="ListBullet"/>
+      </w:pPr>
+      <w:r>
+        <w:t>2022: 0.00</w:t>
+      </w:r>
+    </w:p>
+    <w:p>
+      <w:pPr>
+        <w:pStyle w:val="ListBullet"/>
+      </w:pPr>
+      <w:r>
+        <w:t>2023: 0.00</w:t>
+      </w:r>
+    </w:p>
+    <w:p>
+      <w:pPr>
+        <w:pStyle w:val="ListBullet"/>
+      </w:pPr>
+      <w:r>
+        <w:t>2024: 0.00</w:t>
+      </w:r>
+    </w:p>
+    <w:p>
+      <w:pPr>
+        <w:pStyle w:val="ListBullet"/>
+      </w:pPr>
+      <w:r>
+        <w:t>2025: 0.00</w:t>
+      </w:r>
+    </w:p>
+    <w:p>
+      <w:pPr>
+        <w:pStyle w:val="Heading2"/>
+      </w:pPr>
+      <w:r>
+        <w:t>Team: EDM</w:t>
+      </w:r>
+    </w:p>
+    <w:p>
+      <w:r>
+        <w:rPr>
+          <w:sz w:val="26"/>
+        </w:rPr>
+        <w:t>Vasily Podkolzin: 1</w:t>
+      </w:r>
+    </w:p>
+    <w:p>
+      <w:pPr>
+        <w:pStyle w:val="ListBullet"/>
+      </w:pPr>
+      <w:r>
+        <w:t>2022: 0.00</w:t>
+      </w:r>
+    </w:p>
+    <w:p>
+      <w:pPr>
+        <w:pStyle w:val="ListBullet"/>
+      </w:pPr>
+      <w:r>
+        <w:t>2023: 0.00</w:t>
+      </w:r>
+    </w:p>
+    <w:p>
+      <w:pPr>
+        <w:pStyle w:val="ListBullet"/>
+      </w:pPr>
+      <w:r>
+        <w:t>2024: 0.14</w:t>
+      </w:r>
+    </w:p>
+    <w:p>
+      <w:pPr>
+        <w:pStyle w:val="ListBullet"/>
+      </w:pPr>
+      <w:r>
+        <w:t>2025: 0.00</w:t>
+      </w:r>
+    </w:p>
+    <w:p>
+      <w:r>
+        <w:rPr>
+          <w:sz w:val="26"/>
+        </w:rPr>
+        <w:t>Ryan Nugent-Hopkins: 8</w:t>
+      </w:r>
+    </w:p>
+    <w:p>
+      <w:pPr>
+        <w:pStyle w:val="ListBullet"/>
+      </w:pPr>
+      <w:r>
+        <w:t>2022: 0.00</w:t>
+      </w:r>
+    </w:p>
+    <w:p>
+      <w:pPr>
+        <w:pStyle w:val="ListBullet"/>
+      </w:pPr>
+      <w:r>
+        <w:t>2023: 0.07</w:t>
+      </w:r>
+    </w:p>
+    <w:p>
+      <w:pPr>
+        <w:pStyle w:val="ListBullet"/>
+      </w:pPr>
+      <w:r>
+        <w:t>2024: 0.00</w:t>
+      </w:r>
+    </w:p>
+    <w:p>
+      <w:pPr>
+        <w:pStyle w:val="ListBullet"/>
+      </w:pPr>
+      <w:r>
+        <w:t>2025: 0.00</w:t>
+      </w:r>
+    </w:p>
+    <w:p>
+      <w:r>
+        <w:rPr>
+          <w:sz w:val="26"/>
+        </w:rPr>
+        <w:t>Brett Kulak: 48</w:t>
+      </w:r>
+    </w:p>
+    <w:p>
+      <w:pPr>
+        <w:pStyle w:val="ListBullet"/>
+      </w:pPr>
+      <w:r>
+        <w:t>2022: 0.00</w:t>
+      </w:r>
+    </w:p>
+    <w:p>
+      <w:pPr>
+        <w:pStyle w:val="ListBullet"/>
+      </w:pPr>
+      <w:r>
+        <w:t>2023: 0.00</w:t>
+      </w:r>
+    </w:p>
+    <w:p>
+      <w:pPr>
+        <w:pStyle w:val="ListBullet"/>
+      </w:pPr>
+      <w:r>
+        <w:t>2024: 0.00</w:t>
+      </w:r>
+    </w:p>
+    <w:p>
+      <w:pPr>
+        <w:pStyle w:val="ListBullet"/>
+      </w:pPr>
+      <w:r>
+        <w:t>2025: 0.00</w:t>
+      </w:r>
+    </w:p>
+    <w:p>
+      <w:r>
+        <w:rPr>
+          <w:sz w:val="26"/>
+        </w:rPr>
+        <w:t>Andrew Mangiapane: 11</w:t>
+      </w:r>
+    </w:p>
+    <w:p>
+      <w:pPr>
+        <w:pStyle w:val="ListBullet"/>
+      </w:pPr>
+      <w:r>
+        <w:t>2022: 0.07</w:t>
+      </w:r>
+    </w:p>
+    <w:p>
+      <w:pPr>
+        <w:pStyle w:val="ListBullet"/>
+      </w:pPr>
+      <w:r>
+        <w:t>2023: 0.00</w:t>
+      </w:r>
+    </w:p>
+    <w:p>
+      <w:pPr>
+        <w:pStyle w:val="ListBullet"/>
+      </w:pPr>
+      <w:r>
+        <w:t>2024: 0.00</w:t>
+      </w:r>
+    </w:p>
+    <w:p>
+      <w:pPr>
+        <w:pStyle w:val="ListBullet"/>
+      </w:pPr>
+      <w:r>
+        <w:t>2025: 0.00</w:t>
+      </w:r>
+    </w:p>
+    <w:p>
+      <w:r>
+        <w:rPr>
+          <w:sz w:val="26"/>
+        </w:rPr>
+        <w:t>Jake Walman: 6</w:t>
+      </w:r>
+    </w:p>
+    <w:p>
+      <w:pPr>
+        <w:pStyle w:val="ListBullet"/>
+      </w:pPr>
+      <w:r>
+        <w:t>2022: 0.12</w:t>
+      </w:r>
+    </w:p>
+    <w:p>
+      <w:pPr>
+        <w:pStyle w:val="ListBullet"/>
+      </w:pPr>
+      <w:r>
+        <w:t>2023: 0.10</w:t>
+      </w:r>
+    </w:p>
+    <w:p>
+      <w:pPr>
+        <w:pStyle w:val="ListBullet"/>
+      </w:pPr>
+      <w:r>
+        <w:t>2024: 0.00</w:t>
+      </w:r>
+    </w:p>
+    <w:p>
+      <w:pPr>
+        <w:pStyle w:val="ListBullet"/>
+      </w:pPr>
+      <w:r>
+        <w:t>2025: 0.00</w:t>
+      </w:r>
+    </w:p>
+    <w:p>
+      <w:r>
+        <w:rPr>
+          <w:sz w:val="26"/>
+        </w:rPr>
+        <w:t>Connor McDavid: 1</w:t>
+      </w:r>
+    </w:p>
+    <w:p>
+      <w:pPr>
+        <w:pStyle w:val="ListBullet"/>
+      </w:pPr>
+      <w:r>
+        <w:t>2022: 0.19</w:t>
       </w:r>
     </w:p>
     <w:p>
@@ -9331,7 +9331,7 @@
           <w:b/>
           <w:color w:val="FF0000"/>
         </w:rPr>
-        <w:t>2023: 0.37</w:t>
+        <w:t>2023: 0.26</w:t>
       </w:r>
     </w:p>
     <w:p>
@@ -9343,7 +9343,103 @@
           <w:b/>
           <w:color w:val="FF0000"/>
         </w:rPr>
-        <w:t>2024: 0.38</w:t>
+        <w:t>2024: 0.24</w:t>
+      </w:r>
+    </w:p>
+    <w:p>
+      <w:pPr>
+        <w:pStyle w:val="ListBullet"/>
+      </w:pPr>
+      <w:r>
+        <w:t>2025: 0.00</w:t>
+      </w:r>
+    </w:p>
+    <w:p>
+      <w:r>
+        <w:rPr>
+          <w:sz w:val="26"/>
+        </w:rPr>
+        <w:t>Leon Draisaitl: 3</w:t>
+      </w:r>
+    </w:p>
+    <w:p>
+      <w:pPr>
+        <w:pStyle w:val="ListBullet"/>
+      </w:pPr>
+      <w:r>
+        <w:t>2022: 0.07</w:t>
+      </w:r>
+    </w:p>
+    <w:p>
+      <w:pPr>
+        <w:pStyle w:val="ListBullet"/>
+      </w:pPr>
+      <w:r>
+        <w:t>2023: 0.05</w:t>
+      </w:r>
+    </w:p>
+    <w:p>
+      <w:pPr>
+        <w:pStyle w:val="ListBullet"/>
+      </w:pPr>
+      <w:r>
+        <w:t>2024: 0.00</w:t>
+      </w:r>
+    </w:p>
+    <w:p>
+      <w:pPr>
+        <w:pStyle w:val="ListBullet"/>
+      </w:pPr>
+      <w:r>
+        <w:t>2025: 0.09</w:t>
+      </w:r>
+    </w:p>
+    <w:p>
+      <w:r>
+        <w:rPr>
+          <w:sz w:val="26"/>
+        </w:rPr>
+        <w:t>Curtis Lazar: 8</w:t>
+      </w:r>
+    </w:p>
+    <w:p>
+      <w:pPr>
+        <w:pStyle w:val="ListBullet"/>
+      </w:pPr>
+      <w:r>
+        <w:t>2022: 0.00</w:t>
+      </w:r>
+    </w:p>
+    <w:p>
+      <w:pPr>
+        <w:pStyle w:val="ListBullet"/>
+      </w:pPr>
+      <w:r>
+        <w:t>2023: 0.00</w:t>
+      </w:r>
+    </w:p>
+    <w:p>
+      <w:pPr>
+        <w:pStyle w:val="ListBullet"/>
+      </w:pPr>
+      <w:r>
+        <w:t>2024: 0.00</w:t>
+      </w:r>
+    </w:p>
+    <w:p>
+      <w:pPr>
+        <w:pStyle w:val="ListBullet"/>
+      </w:pPr>
+      <w:r>
+        <w:t>2025: 0.00</w:t>
+      </w:r>
+    </w:p>
+    <w:p>
+      <w:r>
+        <w:rPr>
+          <w:sz w:val="26"/>
+        </w:rPr>
+        <w:t>Evan Bouchard: 0</w:t>
       </w:r>
     </w:p>
     <w:p>
@@ -9355,199 +9451,7 @@
           <w:b/>
           <w:color w:val="FF0000"/>
         </w:rPr>
-        <w:t>2025: 0.33</w:t>
-      </w:r>
-    </w:p>
-    <w:p>
-      <w:r>
-        <w:rPr>
-          <w:sz w:val="26"/>
-        </w:rPr>
-        <w:t>Leon Draisaitl: 2</w:t>
-      </w:r>
-    </w:p>
-    <w:p>
-      <w:pPr>
-        <w:pStyle w:val="ListBullet"/>
-      </w:pPr>
-      <w:r>
-        <w:t>2022: 0.10</w:t>
-      </w:r>
-    </w:p>
-    <w:p>
-      <w:pPr>
-        <w:pStyle w:val="ListBullet"/>
-      </w:pPr>
-      <w:r>
-        <w:t>2023: 0.11</w:t>
-      </w:r>
-    </w:p>
-    <w:p>
-      <w:pPr>
-        <w:pStyle w:val="ListBullet"/>
-      </w:pPr>
-      <w:r>
-        <w:t>2024: 0.15</w:t>
-      </w:r>
-    </w:p>
-    <w:p>
-      <w:pPr>
-        <w:pStyle w:val="ListBullet"/>
-      </w:pPr>
-      <w:r>
-        <w:t>2025: 0.00</w:t>
-      </w:r>
-    </w:p>
-    <w:p>
-      <w:r>
-        <w:rPr>
-          <w:sz w:val="26"/>
-        </w:rPr>
-        <w:t>Curtis Lazar: 8</w:t>
-      </w:r>
-    </w:p>
-    <w:p>
-      <w:pPr>
-        <w:pStyle w:val="ListBullet"/>
-      </w:pPr>
-      <w:r>
-        <w:t>2022: 0.00</w:t>
-      </w:r>
-    </w:p>
-    <w:p>
-      <w:pPr>
-        <w:pStyle w:val="ListBullet"/>
-      </w:pPr>
-      <w:r>
-        <w:t>2023: 0.00</w:t>
-      </w:r>
-    </w:p>
-    <w:p>
-      <w:pPr>
-        <w:pStyle w:val="ListBullet"/>
-      </w:pPr>
-      <w:r>
-        <w:t>2024: 0.00</w:t>
-      </w:r>
-    </w:p>
-    <w:p>
-      <w:pPr>
-        <w:pStyle w:val="ListBullet"/>
-      </w:pPr>
-      <w:r>
-        <w:t>2025: 0.00</w:t>
-      </w:r>
-    </w:p>
-    <w:p>
-      <w:r>
-        <w:rPr>
-          <w:sz w:val="26"/>
-        </w:rPr>
-        <w:t>Evan Bouchard: 6</w:t>
-      </w:r>
-    </w:p>
-    <w:p>
-      <w:pPr>
-        <w:pStyle w:val="ListBullet"/>
-      </w:pPr>
-      <w:r>
-        <w:t>2022: 0.00</w:t>
-      </w:r>
-    </w:p>
-    <w:p>
-      <w:pPr>
-        <w:pStyle w:val="ListBullet"/>
-      </w:pPr>
-      <w:r>
-        <w:t>2023: 0.13</w:t>
-      </w:r>
-    </w:p>
-    <w:p>
-      <w:pPr>
-        <w:pStyle w:val="ListBullet"/>
-      </w:pPr>
-      <w:r>
-        <w:t>2024: 0.15</w:t>
-      </w:r>
-    </w:p>
-    <w:p>
-      <w:pPr>
-        <w:pStyle w:val="ListBullet"/>
-      </w:pPr>
-      <w:r>
-        <w:t>2025: 0.00</w:t>
-      </w:r>
-    </w:p>
-    <w:p>
-      <w:r>
-        <w:rPr>
-          <w:sz w:val="26"/>
-        </w:rPr>
-        <w:t>Matt Savoie: 0</w:t>
-      </w:r>
-    </w:p>
-    <w:p>
-      <w:pPr>
-        <w:pStyle w:val="ListBullet"/>
-      </w:pPr>
-      <w:r>
-        <w:t>2022: 0.00</w:t>
-      </w:r>
-    </w:p>
-    <w:p>
-      <w:pPr>
-        <w:pStyle w:val="ListBullet"/>
-      </w:pPr>
-      <w:r>
-        <w:t>2023: 0.00</w:t>
-      </w:r>
-    </w:p>
-    <w:p>
-      <w:pPr>
-        <w:pStyle w:val="ListBullet"/>
-      </w:pPr>
-      <w:r>
-        <w:t>2024: 0.00</w:t>
-      </w:r>
-    </w:p>
-    <w:p>
-      <w:pPr>
-        <w:pStyle w:val="ListBullet"/>
-      </w:pPr>
-      <w:r>
-        <w:t>2025: 0.00</w:t>
-      </w:r>
-    </w:p>
-    <w:p>
-      <w:r>
-        <w:rPr>
-          <w:sz w:val="26"/>
-        </w:rPr>
-        <w:t>Darnell Nurse: 2</w:t>
-      </w:r>
-    </w:p>
-    <w:p>
-      <w:pPr>
-        <w:pStyle w:val="ListBullet"/>
-      </w:pPr>
-      <w:r>
-        <w:t>2022: 0.09</w:t>
-      </w:r>
-    </w:p>
-    <w:p>
-      <w:pPr>
-        <w:pStyle w:val="ListBullet"/>
-      </w:pPr>
-      <w:r>
-        <w:t>2023: 0.00</w:t>
-      </w:r>
-    </w:p>
-    <w:p>
-      <w:pPr>
-        <w:pStyle w:val="ListBullet"/>
-      </w:pPr>
-      <w:r>
-        <w:t>2024: 0.00</w:t>
+        <w:t>2022: 0.50</w:t>
       </w:r>
     </w:p>
     <w:p>
@@ -9559,7 +9463,103 @@
           <w:b/>
           <w:color w:val="FF0000"/>
         </w:rPr>
-        <w:t>2025: 0.50</w:t>
+        <w:t>2023: 0.20</w:t>
+      </w:r>
+    </w:p>
+    <w:p>
+      <w:pPr>
+        <w:pStyle w:val="ListBullet"/>
+      </w:pPr>
+      <w:r>
+        <w:t>2024: 0.15</w:t>
+      </w:r>
+    </w:p>
+    <w:p>
+      <w:pPr>
+        <w:pStyle w:val="ListBullet"/>
+      </w:pPr>
+      <w:r>
+        <w:t>2025: 0.00</w:t>
+      </w:r>
+    </w:p>
+    <w:p>
+      <w:r>
+        <w:rPr>
+          <w:sz w:val="26"/>
+        </w:rPr>
+        <w:t>Matt Savoie: 1</w:t>
+      </w:r>
+    </w:p>
+    <w:p>
+      <w:pPr>
+        <w:pStyle w:val="ListBullet"/>
+      </w:pPr>
+      <w:r>
+        <w:t>2022: 0.00</w:t>
+      </w:r>
+    </w:p>
+    <w:p>
+      <w:pPr>
+        <w:pStyle w:val="ListBullet"/>
+      </w:pPr>
+      <w:r>
+        <w:t>2023: 0.00</w:t>
+      </w:r>
+    </w:p>
+    <w:p>
+      <w:pPr>
+        <w:pStyle w:val="ListBullet"/>
+      </w:pPr>
+      <w:r>
+        <w:t>2024: 0.00</w:t>
+      </w:r>
+    </w:p>
+    <w:p>
+      <w:pPr>
+        <w:pStyle w:val="ListBullet"/>
+      </w:pPr>
+      <w:r>
+        <w:t>2025: 0.00</w:t>
+      </w:r>
+    </w:p>
+    <w:p>
+      <w:r>
+        <w:rPr>
+          <w:sz w:val="26"/>
+        </w:rPr>
+        <w:t>Darnell Nurse: 3</w:t>
+      </w:r>
+    </w:p>
+    <w:p>
+      <w:pPr>
+        <w:pStyle w:val="ListBullet"/>
+      </w:pPr>
+      <w:r>
+        <w:t>2022: 0.00</w:t>
+      </w:r>
+    </w:p>
+    <w:p>
+      <w:pPr>
+        <w:pStyle w:val="ListBullet"/>
+      </w:pPr>
+      <w:r>
+        <w:t>2023: 0.12</w:t>
+      </w:r>
+    </w:p>
+    <w:p>
+      <w:pPr>
+        <w:pStyle w:val="ListBullet"/>
+      </w:pPr>
+      <w:r>
+        <w:t>2024: 0.00</w:t>
+      </w:r>
+    </w:p>
+    <w:p>
+      <w:pPr>
+        <w:pStyle w:val="ListBullet"/>
+      </w:pPr>
+      <w:r>
+        <w:t>2025: 0.00</w:t>
       </w:r>
     </w:p>
     <w:p>
@@ -9607,7 +9607,7 @@
         <w:rPr>
           <w:sz w:val="26"/>
         </w:rPr>
-        <w:t>Alec Regula: 19</w:t>
+        <w:t>Alec Regula: 20</w:t>
       </w:r>
     </w:p>
     <w:p>
@@ -9687,15 +9687,15 @@
           <w:b/>
           <w:color w:val="FF0000"/>
         </w:rPr>
-        <w:t>2025: 0.43</w:t>
-      </w:r>
-    </w:p>
-    <w:p>
-      <w:r>
-        <w:rPr>
-          <w:sz w:val="26"/>
-        </w:rPr>
-        <w:t>Adam Henrique: 16</w:t>
+        <w:t>2025: 0.50</w:t>
+      </w:r>
+    </w:p>
+    <w:p>
+      <w:r>
+        <w:rPr>
+          <w:sz w:val="26"/>
+        </w:rPr>
+        <w:t>Adam Henrique: 17</w:t>
       </w:r>
     </w:p>
     <w:p>
@@ -9735,7 +9735,7 @@
         <w:rPr>
           <w:sz w:val="26"/>
         </w:rPr>
-        <w:t>David Tomasek: 2</w:t>
+        <w:t>David Tomasek: 3</w:t>
       </w:r>
     </w:p>
     <w:p>
@@ -9775,7 +9775,7 @@
         <w:rPr>
           <w:sz w:val="26"/>
         </w:rPr>
-        <w:t>Ty Emberson: 8</w:t>
+        <w:t>Ty Emberson: 9</w:t>
       </w:r>
     </w:p>
     <w:p>
@@ -9815,23 +9815,27 @@
         <w:rPr>
           <w:sz w:val="26"/>
         </w:rPr>
-        <w:t>Mattias Ekholm: 0</w:t>
-      </w:r>
-    </w:p>
-    <w:p>
-      <w:pPr>
-        <w:pStyle w:val="ListBullet"/>
-      </w:pPr>
-      <w:r>
-        <w:t>2022: 0.14</w:t>
-      </w:r>
-    </w:p>
-    <w:p>
-      <w:pPr>
-        <w:pStyle w:val="ListBullet"/>
-      </w:pPr>
-      <w:r>
-        <w:t>2023: 0.11</w:t>
+        <w:t>Mattias Ekholm: 1</w:t>
+      </w:r>
+    </w:p>
+    <w:p>
+      <w:pPr>
+        <w:pStyle w:val="ListBullet"/>
+      </w:pPr>
+      <w:r>
+        <w:t>2022: 0.00</w:t>
+      </w:r>
+    </w:p>
+    <w:p>
+      <w:pPr>
+        <w:pStyle w:val="ListBullet"/>
+      </w:pPr>
+      <w:r>
+        <w:rPr>
+          <w:b/>
+          <w:color w:val="FF0000"/>
+        </w:rPr>
+        <w:t>2023: 0.33</w:t>
       </w:r>
     </w:p>
     <w:p>
@@ -9855,23 +9859,23 @@
         <w:rPr>
           <w:sz w:val="26"/>
         </w:rPr>
-        <w:t>Trent Frederic: 1</w:t>
-      </w:r>
-    </w:p>
-    <w:p>
-      <w:pPr>
-        <w:pStyle w:val="ListBullet"/>
-      </w:pPr>
-      <w:r>
-        <w:t>2022: 0.15</w:t>
-      </w:r>
-    </w:p>
-    <w:p>
-      <w:pPr>
-        <w:pStyle w:val="ListBullet"/>
-      </w:pPr>
-      <w:r>
-        <w:t>2023: 0.14</w:t>
+        <w:t>Trent Frederic: 2</w:t>
+      </w:r>
+    </w:p>
+    <w:p>
+      <w:pPr>
+        <w:pStyle w:val="ListBullet"/>
+      </w:pPr>
+      <w:r>
+        <w:t>2022: 0.08</w:t>
+      </w:r>
+    </w:p>
+    <w:p>
+      <w:pPr>
+        <w:pStyle w:val="ListBullet"/>
+      </w:pPr>
+      <w:r>
+        <w:t>2023: 0.07</w:t>
       </w:r>
     </w:p>
     <w:p>

</xml_diff>